<commit_message>
resume updates 2022 Q1
</commit_message>
<xml_diff>
--- a/resume_drafts/gregorygsimon_resume.docx
+++ b/resume_drafts/gregorygsimon_resume.docx
@@ -57,7 +57,7 @@
             <wp:extent cx="1882140" cy="372745"/>
             <wp:effectExtent l="0" t="0" r="0" b="0"/>
             <wp:wrapSquare wrapText="bothSides"/>
-            <wp:docPr id="1" name="Image1" descr=""/>
+            <wp:docPr id="1" name="Image1" descr="" title=""/>
             <wp:cNvGraphicFramePr>
               <a:graphicFrameLocks xmlns:a="http://schemas.openxmlformats.org/drawingml/2006/main" noChangeAspect="1"/>
             </wp:cNvGraphicFramePr>
@@ -65,7 +65,7 @@
               <a:graphicData uri="http://schemas.openxmlformats.org/drawingml/2006/picture">
                 <pic:pic xmlns:pic="http://schemas.openxmlformats.org/drawingml/2006/picture">
                   <pic:nvPicPr>
-                    <pic:cNvPr id="1" name="Image1" descr=""/>
+                    <pic:cNvPr id="1" name="Image1" descr="" title=""/>
                     <pic:cNvPicPr>
                       <a:picLocks noChangeAspect="1" noChangeArrowheads="1"/>
                     </pic:cNvPicPr>
@@ -102,7 +102,7 @@
             <wp:extent cx="1034415" cy="312420"/>
             <wp:effectExtent l="0" t="0" r="0" b="0"/>
             <wp:wrapTopAndBottom/>
-            <wp:docPr id="2" name="Image2" descr=""/>
+            <wp:docPr id="2" name="Image2" descr="" title=""/>
             <wp:cNvGraphicFramePr>
               <a:graphicFrameLocks xmlns:a="http://schemas.openxmlformats.org/drawingml/2006/main" noChangeAspect="1"/>
             </wp:cNvGraphicFramePr>
@@ -110,7 +110,7 @@
               <a:graphicData uri="http://schemas.openxmlformats.org/drawingml/2006/picture">
                 <pic:pic xmlns:pic="http://schemas.openxmlformats.org/drawingml/2006/picture">
                   <pic:nvPicPr>
-                    <pic:cNvPr id="2" name="Image2" descr=""/>
+                    <pic:cNvPr id="2" name="Image2" descr="" title=""/>
                     <pic:cNvPicPr>
                       <a:picLocks noChangeAspect="1" noChangeArrowheads="1"/>
                     </pic:cNvPicPr>
@@ -189,8 +189,8 @@
         <w:overflowPunct w:val="false"/>
         <w:bidi w:val="0"/>
         <w:spacing w:lineRule="auto" w:line="240" w:before="0" w:after="0"/>
-        <w:ind w:left="0" w:right="0" w:hanging="0"/>
-        <w:jc w:val="left"/>
+        <w:ind w:start="0" w:end="0" w:hanging="0"/>
+        <w:jc w:val="start"/>
         <w:rPr/>
       </w:pPr>
       <w:r>
@@ -268,51 +268,51 @@
           <w:szCs w:val="22"/>
           <w:lang w:val="en-US" w:eastAsia="zh-CN" w:bidi="hi-IN"/>
         </w:rPr>
-        <w:t xml:space="preserve">data </w:t>
-      </w:r>
-      <w:r>
-        <w:rPr>
-          <w:rFonts w:eastAsia="Noto Serif CJK SC" w:cs="Arial" w:ascii="CMU Serif" w:hAnsi="CMU Serif"/>
-          <w:color w:val="auto"/>
-          <w:kern w:val="2"/>
-          <w:sz w:val="22"/>
-          <w:szCs w:val="22"/>
-          <w:lang w:val="en-US" w:eastAsia="zh-CN" w:bidi="hi-IN"/>
-        </w:rPr>
-        <w:t>analysis</w:t>
-      </w:r>
-      <w:r>
-        <w:rPr>
-          <w:rFonts w:eastAsia="Noto Serif CJK SC" w:cs="Arial" w:ascii="CMU Serif" w:hAnsi="CMU Serif"/>
-          <w:color w:val="auto"/>
-          <w:kern w:val="2"/>
-          <w:sz w:val="22"/>
-          <w:szCs w:val="22"/>
-          <w:lang w:val="en-US" w:eastAsia="zh-CN" w:bidi="hi-IN"/>
-        </w:rPr>
-        <w:t xml:space="preserve">, modern statistics, </w:t>
-      </w:r>
-      <w:r>
-        <w:rPr>
-          <w:rFonts w:eastAsia="Noto Serif CJK SC" w:cs="Arial" w:ascii="CMU Serif" w:hAnsi="CMU Serif"/>
-          <w:color w:val="auto"/>
-          <w:kern w:val="2"/>
-          <w:sz w:val="22"/>
-          <w:szCs w:val="22"/>
-          <w:lang w:val="en-US" w:eastAsia="zh-CN" w:bidi="hi-IN"/>
-        </w:rPr>
-        <w:t>and</w:t>
-      </w:r>
-      <w:r>
-        <w:rPr>
-          <w:rFonts w:eastAsia="Noto Serif CJK SC" w:cs="Arial" w:ascii="CMU Serif" w:hAnsi="CMU Serif"/>
-          <w:color w:val="auto"/>
-          <w:kern w:val="2"/>
-          <w:sz w:val="22"/>
-          <w:szCs w:val="22"/>
-          <w:lang w:val="en-US" w:eastAsia="zh-CN" w:bidi="hi-IN"/>
-        </w:rPr>
-        <w:t xml:space="preserve"> machine learning</w:t>
+        <w:t xml:space="preserve">machine learning, </w:t>
+      </w:r>
+      <w:r>
+        <w:rPr>
+          <w:rFonts w:eastAsia="Noto Serif CJK SC" w:cs="Arial" w:ascii="CMU Serif" w:hAnsi="CMU Serif"/>
+          <w:color w:val="auto"/>
+          <w:kern w:val="2"/>
+          <w:sz w:val="22"/>
+          <w:szCs w:val="22"/>
+          <w:lang w:val="en-US" w:eastAsia="zh-CN" w:bidi="hi-IN"/>
+        </w:rPr>
+        <w:t xml:space="preserve">modern statistics </w:t>
+      </w:r>
+      <w:r>
+        <w:rPr>
+          <w:rFonts w:eastAsia="Noto Serif CJK SC" w:cs="Arial" w:ascii="CMU Serif" w:hAnsi="CMU Serif"/>
+          <w:color w:val="auto"/>
+          <w:kern w:val="2"/>
+          <w:sz w:val="22"/>
+          <w:szCs w:val="22"/>
+          <w:lang w:val="en-US" w:eastAsia="zh-CN" w:bidi="hi-IN"/>
+        </w:rPr>
+        <w:t>and mathematics</w:t>
+      </w:r>
+      <w:r>
+        <w:rPr>
+          <w:rFonts w:eastAsia="Noto Serif CJK SC" w:cs="Arial" w:ascii="CMU Serif" w:hAnsi="CMU Serif"/>
+          <w:color w:val="auto"/>
+          <w:kern w:val="2"/>
+          <w:sz w:val="22"/>
+          <w:szCs w:val="22"/>
+          <w:lang w:val="en-US" w:eastAsia="zh-CN" w:bidi="hi-IN"/>
+        </w:rPr>
+        <w:t xml:space="preserve">, </w:t>
+      </w:r>
+      <w:r>
+        <w:rPr>
+          <w:rFonts w:eastAsia="Noto Serif CJK SC" w:cs="Arial" w:ascii="CMU Serif" w:hAnsi="CMU Serif"/>
+          <w:color w:val="auto"/>
+          <w:kern w:val="2"/>
+          <w:sz w:val="22"/>
+          <w:szCs w:val="22"/>
+          <w:lang w:val="en-US" w:eastAsia="zh-CN" w:bidi="hi-IN"/>
+        </w:rPr>
+        <w:t>and quantitative modeling</w:t>
       </w:r>
       <w:r>
         <w:rPr>
@@ -466,117 +466,18 @@
           <w:szCs w:val="22"/>
           <w:lang w:val="en-US" w:eastAsia="zh-CN" w:bidi="hi-IN"/>
         </w:rPr>
-        <w:t xml:space="preserve">and </w:t>
-      </w:r>
-      <w:r>
-        <w:rPr>
-          <w:rFonts w:eastAsia="Noto Serif CJK SC" w:cs="Arial" w:ascii="CMU Serif" w:hAnsi="CMU Serif"/>
-          <w:color w:val="auto"/>
-          <w:kern w:val="2"/>
-          <w:sz w:val="22"/>
-          <w:szCs w:val="22"/>
-          <w:lang w:val="en-US" w:eastAsia="zh-CN" w:bidi="hi-IN"/>
-        </w:rPr>
-        <w:t>risk management</w:t>
-      </w:r>
-      <w:r>
-        <w:rPr>
-          <w:rFonts w:eastAsia="Noto Serif CJK SC" w:cs="Arial" w:ascii="CMU Serif" w:hAnsi="CMU Serif"/>
-          <w:color w:val="auto"/>
-          <w:kern w:val="2"/>
-          <w:sz w:val="22"/>
-          <w:szCs w:val="22"/>
-          <w:lang w:val="en-US" w:eastAsia="zh-CN" w:bidi="hi-IN"/>
-        </w:rPr>
-        <w:t xml:space="preserve">. </w:t>
-      </w:r>
-      <w:r>
-        <w:rPr>
-          <w:rFonts w:eastAsia="Noto Serif CJK SC" w:cs="Arial" w:ascii="CMU Serif" w:hAnsi="CMU Serif"/>
-          <w:color w:val="auto"/>
-          <w:kern w:val="2"/>
-          <w:sz w:val="22"/>
-          <w:szCs w:val="22"/>
-          <w:lang w:val="en-US" w:eastAsia="zh-CN" w:bidi="hi-IN"/>
-        </w:rPr>
-        <w:t>Additional projects in</w:t>
-      </w:r>
-      <w:r>
-        <w:rPr>
-          <w:rFonts w:eastAsia="Noto Serif CJK SC" w:cs="Arial" w:ascii="CMU Serif" w:hAnsi="CMU Serif"/>
-          <w:color w:val="auto"/>
-          <w:kern w:val="2"/>
-          <w:sz w:val="22"/>
-          <w:szCs w:val="22"/>
-          <w:lang w:val="en-US" w:eastAsia="zh-CN" w:bidi="hi-IN"/>
-        </w:rPr>
-        <w:t xml:space="preserve"> </w:t>
-      </w:r>
-      <w:r>
-        <w:rPr>
-          <w:rFonts w:eastAsia="Noto Serif CJK SC" w:cs="Arial" w:ascii="CMU Serif" w:hAnsi="CMU Serif"/>
-          <w:color w:val="auto"/>
-          <w:kern w:val="2"/>
-          <w:sz w:val="22"/>
-          <w:szCs w:val="22"/>
-          <w:lang w:val="en-US" w:eastAsia="zh-CN" w:bidi="hi-IN"/>
-        </w:rPr>
-        <w:t>dashboarding,</w:t>
-      </w:r>
-      <w:r>
-        <w:rPr>
-          <w:rFonts w:eastAsia="Noto Serif CJK SC" w:cs="Arial" w:ascii="CMU Serif" w:hAnsi="CMU Serif"/>
-          <w:color w:val="auto"/>
-          <w:kern w:val="2"/>
-          <w:sz w:val="22"/>
-          <w:szCs w:val="22"/>
-          <w:lang w:val="en-US" w:eastAsia="zh-CN" w:bidi="hi-IN"/>
-        </w:rPr>
-        <w:t xml:space="preserve"> </w:t>
-      </w:r>
-      <w:r>
-        <w:rPr>
-          <w:rFonts w:eastAsia="Noto Serif CJK SC" w:cs="Arial" w:ascii="CMU Serif" w:hAnsi="CMU Serif"/>
-          <w:color w:val="auto"/>
-          <w:kern w:val="2"/>
-          <w:sz w:val="22"/>
-          <w:szCs w:val="22"/>
-          <w:lang w:val="en-US" w:eastAsia="zh-CN" w:bidi="hi-IN"/>
-        </w:rPr>
-        <w:t xml:space="preserve">image recognition, </w:t>
-      </w:r>
-      <w:r>
-        <w:rPr>
-          <w:rFonts w:eastAsia="Noto Serif CJK SC" w:cs="Arial" w:ascii="CMU Serif" w:hAnsi="CMU Serif"/>
-          <w:color w:val="auto"/>
-          <w:kern w:val="2"/>
-          <w:sz w:val="22"/>
-          <w:szCs w:val="22"/>
-          <w:lang w:val="en-US" w:eastAsia="zh-CN" w:bidi="hi-IN"/>
-        </w:rPr>
-        <w:t>and</w:t>
-      </w:r>
-      <w:r>
-        <w:rPr>
-          <w:rFonts w:eastAsia="Noto Serif CJK SC" w:cs="Arial" w:ascii="CMU Serif" w:hAnsi="CMU Serif"/>
-          <w:color w:val="auto"/>
-          <w:kern w:val="2"/>
-          <w:sz w:val="22"/>
-          <w:szCs w:val="22"/>
-          <w:lang w:val="en-US" w:eastAsia="zh-CN" w:bidi="hi-IN"/>
-        </w:rPr>
-        <w:t xml:space="preserve"> </w:t>
-      </w:r>
-      <w:r>
-        <w:rPr>
-          <w:rFonts w:eastAsia="Noto Serif CJK SC" w:cs="Arial" w:ascii="CMU Serif" w:hAnsi="CMU Serif"/>
-          <w:color w:val="auto"/>
-          <w:kern w:val="2"/>
-          <w:sz w:val="22"/>
-          <w:szCs w:val="22"/>
-          <w:lang w:val="en-US" w:eastAsia="zh-CN" w:bidi="hi-IN"/>
-        </w:rPr>
-        <w:t>natural language processing</w:t>
+        <w:t xml:space="preserve">risk </w:t>
+      </w:r>
+      <w:r>
+        <w:rPr>
+          <w:rFonts w:eastAsia="Noto Serif CJK SC" w:cs="Arial" w:ascii="CMU Serif" w:hAnsi="CMU Serif"/>
+          <w:color w:val="auto"/>
+          <w:kern w:val="2"/>
+          <w:sz w:val="22"/>
+          <w:szCs w:val="22"/>
+          <w:lang w:val="en-US" w:eastAsia="zh-CN" w:bidi="hi-IN"/>
+        </w:rPr>
+        <w:t>modeling, and product development</w:t>
       </w:r>
       <w:r>
         <w:rPr>
@@ -630,7 +531,20 @@
           <w:szCs w:val="22"/>
           <w:lang w:val="en-US" w:eastAsia="zh-CN" w:bidi="hi-IN"/>
         </w:rPr>
-        <w:t>Project p</w:t>
+        <w:t>Non-proprietary p</w:t>
+      </w:r>
+      <w:r>
+        <w:rPr>
+          <w:rFonts w:eastAsia="Noto Serif CJK SC" w:cs="Arial" w:ascii="CMU Serif" w:hAnsi="CMU Serif"/>
+          <w:b/>
+          <w:bCs/>
+          <w:color w:val="auto"/>
+          <w:kern w:val="2"/>
+          <w:sz w:val="22"/>
+          <w:szCs w:val="22"/>
+          <w:lang w:val="en-US" w:eastAsia="zh-CN" w:bidi="hi-IN"/>
+        </w:rPr>
+        <w:t>roject p</w:t>
       </w:r>
       <w:r>
         <w:rPr>
@@ -887,7 +801,7 @@
         <w:pStyle w:val="Normal"/>
         <w:bidi w:val="0"/>
         <w:spacing w:lineRule="auto" w:line="240" w:before="0" w:after="120"/>
-        <w:jc w:val="left"/>
+        <w:jc w:val="start"/>
         <w:rPr/>
       </w:pPr>
       <w:r>
@@ -917,14 +831,26 @@
           <w:szCs w:val="22"/>
           <w:shd w:fill="FFFFFF" w:val="clear"/>
         </w:rPr>
-        <w:t>R,</w:t>
-      </w:r>
-      <w:r>
-        <w:rPr>
-          <w:rFonts w:cs="Arial" w:ascii="CMU Serif" w:hAnsi="CMU Serif"/>
+        <w:t>R</w:t>
+      </w:r>
+      <w:r>
+        <w:rPr>
+          <w:rFonts w:eastAsia="Noto Serif CJK SC" w:cs="Arial" w:ascii="CMU Serif" w:hAnsi="CMU Serif"/>
+          <w:color w:val="000000"/>
+          <w:kern w:val="2"/>
           <w:sz w:val="22"/>
           <w:szCs w:val="22"/>
           <w:shd w:fill="FFFFFF" w:val="clear"/>
+          <w:lang w:val="en-US" w:eastAsia="zh-CN" w:bidi="hi-IN"/>
+        </w:rPr>
+        <w:t>,</w:t>
+      </w:r>
+      <w:r>
+        <w:rPr>
+          <w:rFonts w:cs="Arial" w:ascii="CMU Serif" w:hAnsi="CMU Serif"/>
+          <w:sz w:val="22"/>
+          <w:szCs w:val="22"/>
+          <w:shd w:fill="FFFFFF" w:val="clear"/>
         </w:rPr>
         <w:t xml:space="preserve"> </w:t>
       </w:r>
@@ -975,15 +901,21 @@
       </w:r>
       <w:r>
         <w:rPr>
-          <w:rFonts w:eastAsia="Noto Serif CJK SC" w:cs="Arial" w:ascii="CMU Serif" w:hAnsi="CMU Serif"/>
-          <w:color w:val="000000"/>
-          <w:kern w:val="2"/>
+          <w:rFonts w:cs="Arial" w:ascii="CMU Serif" w:hAnsi="CMU Serif"/>
           <w:sz w:val="22"/>
           <w:szCs w:val="22"/>
           <w:shd w:fill="FFFFFF" w:val="clear"/>
-          <w:lang w:val="en-US" w:eastAsia="zh-CN" w:bidi="hi-IN"/>
-        </w:rPr>
-        <w:t>Julia</w:t>
+        </w:rPr>
+        <w:t>Julia (some)</w:t>
+      </w:r>
+      <w:r>
+        <w:rPr>
+          <w:rFonts w:cs="Arial" w:ascii="CMU Serif" w:hAnsi="CMU Serif"/>
+          <w:sz w:val="22"/>
+          <w:szCs w:val="22"/>
+          <w:shd w:fill="FFFFFF" w:val="clear"/>
+        </w:rPr>
+        <w:t xml:space="preserve"> </w:t>
       </w:r>
     </w:p>
     <w:p>
@@ -997,8 +929,8 @@
         <w:overflowPunct w:val="false"/>
         <w:bidi w:val="0"/>
         <w:spacing w:lineRule="auto" w:line="240" w:before="0" w:after="120"/>
-        <w:ind w:left="0" w:right="-180" w:hanging="0"/>
-        <w:jc w:val="left"/>
+        <w:ind w:start="0" w:end="-180" w:hanging="0"/>
+        <w:jc w:val="start"/>
         <w:rPr/>
       </w:pPr>
       <w:r>
@@ -1128,7 +1060,7 @@
       <w:pPr>
         <w:pStyle w:val="Normal"/>
         <w:spacing w:lineRule="auto" w:line="240" w:before="0" w:after="120"/>
-        <w:jc w:val="left"/>
+        <w:jc w:val="start"/>
         <w:rPr/>
       </w:pPr>
       <w:r>
@@ -1293,7 +1225,7 @@
       <w:pPr>
         <w:pStyle w:val="Normal"/>
         <w:spacing w:lineRule="auto" w:line="240"/>
-        <w:jc w:val="left"/>
+        <w:jc w:val="start"/>
         <w:rPr/>
       </w:pPr>
       <w:r>
@@ -1390,251 +1322,6 @@
           <w:szCs w:val="22"/>
         </w:rPr>
         <w:t>]</w:t>
-      </w:r>
-    </w:p>
-    <w:p>
-      <w:pPr>
-        <w:pStyle w:val="ListParagraph"/>
-        <w:numPr>
-          <w:ilvl w:val="0"/>
-          <w:numId w:val="2"/>
-        </w:numPr>
-        <w:spacing w:lineRule="auto" w:line="240"/>
-        <w:rPr>
-          <w:rFonts w:ascii="CMU Serif" w:hAnsi="CMU Serif" w:eastAsia="Noto Serif CJK SC" w:cs="Arial"/>
-          <w:color w:val="auto"/>
-          <w:kern w:val="2"/>
-          <w:sz w:val="22"/>
-          <w:szCs w:val="22"/>
-          <w:lang w:val="en-US" w:eastAsia="zh-CN" w:bidi="hi-IN"/>
-        </w:rPr>
-      </w:pPr>
-      <w:r>
-        <w:rPr>
-          <w:rFonts w:eastAsia="Noto Serif CJK SC" w:cs="Arial" w:ascii="CMU Serif" w:hAnsi="CMU Serif"/>
-          <w:color w:val="auto"/>
-          <w:kern w:val="2"/>
-          <w:sz w:val="22"/>
-          <w:szCs w:val="22"/>
-          <w:lang w:val="en-US" w:eastAsia="zh-CN" w:bidi="hi-IN"/>
-        </w:rPr>
-        <w:t>Completed</w:t>
-      </w:r>
-      <w:r>
-        <w:rPr>
-          <w:rFonts w:eastAsia="Noto Serif CJK SC" w:cs="Arial" w:ascii="CMU Serif" w:hAnsi="CMU Serif"/>
-          <w:color w:val="auto"/>
-          <w:kern w:val="2"/>
-          <w:sz w:val="22"/>
-          <w:szCs w:val="22"/>
-          <w:lang w:val="en-US" w:eastAsia="zh-CN" w:bidi="hi-IN"/>
-        </w:rPr>
-        <w:t xml:space="preserve"> </w:t>
-      </w:r>
-      <w:r>
-        <w:rPr>
-          <w:rFonts w:eastAsia="Noto Serif CJK SC" w:cs="Arial" w:ascii="CMU Serif" w:hAnsi="CMU Serif"/>
-          <w:color w:val="auto"/>
-          <w:kern w:val="2"/>
-          <w:sz w:val="22"/>
-          <w:szCs w:val="22"/>
-          <w:lang w:val="en-US" w:eastAsia="zh-CN" w:bidi="hi-IN"/>
-        </w:rPr>
-        <w:t>projects answering business questions in</w:t>
-      </w:r>
-      <w:r>
-        <w:rPr>
-          <w:rFonts w:eastAsia="Noto Serif CJK SC" w:cs="Arial" w:ascii="CMU Serif" w:hAnsi="CMU Serif"/>
-          <w:color w:val="auto"/>
-          <w:kern w:val="2"/>
-          <w:sz w:val="22"/>
-          <w:szCs w:val="22"/>
-          <w:lang w:val="en-US" w:eastAsia="zh-CN" w:bidi="hi-IN"/>
-        </w:rPr>
-        <w:t xml:space="preserve"> product </w:t>
-      </w:r>
-      <w:r>
-        <w:rPr>
-          <w:rFonts w:eastAsia="Noto Serif CJK SC" w:cs="Arial" w:ascii="CMU Serif" w:hAnsi="CMU Serif"/>
-          <w:color w:val="auto"/>
-          <w:kern w:val="2"/>
-          <w:sz w:val="22"/>
-          <w:szCs w:val="22"/>
-          <w:lang w:val="en-US" w:eastAsia="zh-CN" w:bidi="hi-IN"/>
-        </w:rPr>
-        <w:t xml:space="preserve">pricing, </w:t>
-      </w:r>
-      <w:r>
-        <w:rPr>
-          <w:rFonts w:eastAsia="Noto Serif CJK SC" w:cs="Arial" w:ascii="CMU Serif" w:hAnsi="CMU Serif"/>
-          <w:color w:val="auto"/>
-          <w:kern w:val="2"/>
-          <w:sz w:val="22"/>
-          <w:szCs w:val="22"/>
-          <w:lang w:val="en-US" w:eastAsia="zh-CN" w:bidi="hi-IN"/>
-        </w:rPr>
-        <w:t xml:space="preserve">revenue forecasting, </w:t>
-      </w:r>
-      <w:r>
-        <w:rPr>
-          <w:rFonts w:eastAsia="Noto Serif CJK SC" w:cs="Arial" w:ascii="CMU Serif" w:hAnsi="CMU Serif"/>
-          <w:color w:val="auto"/>
-          <w:kern w:val="2"/>
-          <w:sz w:val="22"/>
-          <w:szCs w:val="22"/>
-          <w:lang w:val="en-US" w:eastAsia="zh-CN" w:bidi="hi-IN"/>
-        </w:rPr>
-        <w:t xml:space="preserve">and risk management primarily using </w:t>
-      </w:r>
-      <w:r>
-        <w:rPr>
-          <w:rFonts w:eastAsia="Noto Serif CJK SC" w:cs="Arial" w:ascii="CMU Serif" w:hAnsi="CMU Serif"/>
-          <w:color w:val="auto"/>
-          <w:kern w:val="2"/>
-          <w:sz w:val="22"/>
-          <w:szCs w:val="22"/>
-          <w:lang w:val="en-US" w:eastAsia="zh-CN" w:bidi="hi-IN"/>
-        </w:rPr>
-        <w:t>R and Python</w:t>
-      </w:r>
-    </w:p>
-    <w:p>
-      <w:pPr>
-        <w:pStyle w:val="ListParagraph"/>
-        <w:numPr>
-          <w:ilvl w:val="0"/>
-          <w:numId w:val="2"/>
-        </w:numPr>
-        <w:spacing w:lineRule="auto" w:line="240"/>
-        <w:rPr>
-          <w:rFonts w:ascii="CMU Serif" w:hAnsi="CMU Serif" w:eastAsia="Noto Serif CJK SC" w:cs="Arial"/>
-          <w:color w:val="auto"/>
-          <w:kern w:val="2"/>
-          <w:sz w:val="22"/>
-          <w:szCs w:val="22"/>
-          <w:lang w:val="en-US" w:eastAsia="zh-CN" w:bidi="hi-IN"/>
-        </w:rPr>
-      </w:pPr>
-      <w:r>
-        <w:rPr>
-          <w:rFonts w:eastAsia="Noto Serif CJK SC" w:cs="Arial" w:ascii="CMU Serif" w:hAnsi="CMU Serif"/>
-          <w:color w:val="auto"/>
-          <w:kern w:val="2"/>
-          <w:sz w:val="22"/>
-          <w:szCs w:val="22"/>
-          <w:lang w:val="en-US" w:eastAsia="zh-CN" w:bidi="hi-IN"/>
-        </w:rPr>
-        <w:t xml:space="preserve">Team expert in AWS Cloud </w:t>
-      </w:r>
-      <w:r>
-        <w:rPr>
-          <w:rFonts w:eastAsia="Noto Serif CJK SC" w:cs="Arial" w:ascii="CMU Serif" w:hAnsi="CMU Serif"/>
-          <w:color w:val="auto"/>
-          <w:kern w:val="2"/>
-          <w:sz w:val="22"/>
-          <w:szCs w:val="22"/>
-          <w:lang w:val="en-US" w:eastAsia="zh-CN" w:bidi="hi-IN"/>
-        </w:rPr>
-        <w:t xml:space="preserve">Services </w:t>
-      </w:r>
-      <w:r>
-        <w:rPr>
-          <w:rFonts w:eastAsia="Noto Serif CJK SC" w:cs="Arial" w:ascii="CMU Serif" w:hAnsi="CMU Serif"/>
-          <w:color w:val="auto"/>
-          <w:kern w:val="2"/>
-          <w:sz w:val="22"/>
-          <w:szCs w:val="22"/>
-          <w:lang w:val="en-US" w:eastAsia="zh-CN" w:bidi="hi-IN"/>
-        </w:rPr>
-        <w:t xml:space="preserve">– </w:t>
-      </w:r>
-      <w:r>
-        <w:rPr>
-          <w:rFonts w:eastAsia="Noto Serif CJK SC" w:cs="Arial" w:ascii="CMU Serif" w:hAnsi="CMU Serif"/>
-          <w:color w:val="auto"/>
-          <w:kern w:val="2"/>
-          <w:sz w:val="22"/>
-          <w:szCs w:val="22"/>
-          <w:lang w:val="en-US" w:eastAsia="zh-CN" w:bidi="hi-IN"/>
-        </w:rPr>
-        <w:t xml:space="preserve">developed team data catalog, </w:t>
-      </w:r>
-      <w:r>
-        <w:rPr>
-          <w:rFonts w:eastAsia="Noto Serif CJK SC" w:cs="Arial" w:ascii="CMU Serif" w:hAnsi="CMU Serif"/>
-          <w:color w:val="auto"/>
-          <w:kern w:val="2"/>
-          <w:sz w:val="22"/>
-          <w:szCs w:val="22"/>
-          <w:lang w:val="en-US" w:eastAsia="zh-CN" w:bidi="hi-IN"/>
-        </w:rPr>
-        <w:t>wrote</w:t>
-      </w:r>
-      <w:r>
-        <w:rPr>
-          <w:rFonts w:eastAsia="Noto Serif CJK SC" w:cs="Arial" w:ascii="CMU Serif" w:hAnsi="CMU Serif"/>
-          <w:color w:val="auto"/>
-          <w:kern w:val="2"/>
-          <w:sz w:val="22"/>
-          <w:szCs w:val="22"/>
-          <w:lang w:val="en-US" w:eastAsia="zh-CN" w:bidi="hi-IN"/>
-        </w:rPr>
-        <w:t xml:space="preserve"> Lambda functions and </w:t>
-      </w:r>
-      <w:r>
-        <w:rPr>
-          <w:rFonts w:eastAsia="Noto Serif CJK SC" w:cs="Arial" w:ascii="CMU Serif" w:hAnsi="CMU Serif"/>
-          <w:color w:val="auto"/>
-          <w:kern w:val="2"/>
-          <w:sz w:val="22"/>
-          <w:szCs w:val="22"/>
-          <w:lang w:val="en-US" w:eastAsia="zh-CN" w:bidi="hi-IN"/>
-        </w:rPr>
-        <w:t xml:space="preserve">structured </w:t>
-      </w:r>
-      <w:r>
-        <w:rPr>
-          <w:rFonts w:eastAsia="Noto Serif CJK SC" w:cs="Arial" w:ascii="CMU Serif" w:hAnsi="CMU Serif"/>
-          <w:color w:val="auto"/>
-          <w:kern w:val="2"/>
-          <w:sz w:val="22"/>
-          <w:szCs w:val="22"/>
-          <w:lang w:val="en-US" w:eastAsia="zh-CN" w:bidi="hi-IN"/>
-        </w:rPr>
-        <w:t>S3 storage back-end for customer-facing</w:t>
-      </w:r>
-      <w:r>
-        <w:rPr>
-          <w:rFonts w:eastAsia="Noto Serif CJK SC" w:cs="Arial" w:ascii="CMU Serif" w:hAnsi="CMU Serif"/>
-          <w:color w:val="auto"/>
-          <w:kern w:val="2"/>
-          <w:sz w:val="22"/>
-          <w:szCs w:val="22"/>
-          <w:lang w:val="en-US" w:eastAsia="zh-CN" w:bidi="hi-IN"/>
-        </w:rPr>
-        <w:t xml:space="preserve"> </w:t>
-      </w:r>
-      <w:r>
-        <w:rPr>
-          <w:rFonts w:eastAsia="Noto Serif CJK SC" w:cs="Arial" w:ascii="CMU Serif" w:hAnsi="CMU Serif"/>
-          <w:color w:val="auto"/>
-          <w:kern w:val="2"/>
-          <w:sz w:val="22"/>
-          <w:szCs w:val="22"/>
-          <w:lang w:val="en-US" w:eastAsia="zh-CN" w:bidi="hi-IN"/>
-        </w:rPr>
-        <w:t xml:space="preserve">shiny </w:t>
-      </w:r>
-      <w:r>
-        <w:rPr>
-          <w:rFonts w:eastAsia="Noto Serif CJK SC" w:cs="Arial" w:ascii="CMU Serif" w:hAnsi="CMU Serif"/>
-          <w:color w:val="auto"/>
-          <w:kern w:val="2"/>
-          <w:sz w:val="22"/>
-          <w:szCs w:val="22"/>
-          <w:lang w:val="en-US" w:eastAsia="zh-CN" w:bidi="hi-IN"/>
-        </w:rPr>
-        <w:t>app</w:t>
       </w:r>
     </w:p>
     <w:p>
@@ -1656,34 +1343,26 @@
           <w:szCs w:val="22"/>
           <w:lang w:val="en-US" w:eastAsia="zh-CN" w:bidi="hi-IN"/>
         </w:rPr>
-        <w:t>Developed framework</w:t>
-      </w:r>
-      <w:r>
-        <w:rPr>
-          <w:rFonts w:cs="Arial" w:ascii="CMU Serif" w:hAnsi="CMU Serif"/>
-          <w:sz w:val="22"/>
-          <w:szCs w:val="22"/>
-        </w:rPr>
-        <w:t xml:space="preserve"> for high-dimensional </w:t>
-      </w:r>
-      <w:r>
-        <w:rPr>
-          <w:rFonts w:eastAsia="Noto Serif CJK SC" w:cs="Arial" w:ascii="CMU Serif" w:hAnsi="CMU Serif"/>
-          <w:color w:val="auto"/>
-          <w:kern w:val="2"/>
-          <w:sz w:val="22"/>
-          <w:szCs w:val="22"/>
-          <w:lang w:val="en-US" w:eastAsia="zh-CN" w:bidi="hi-IN"/>
-        </w:rPr>
-        <w:t>copula</w:t>
-      </w:r>
-      <w:r>
-        <w:rPr>
-          <w:rFonts w:cs="Arial" w:ascii="CMU Serif" w:hAnsi="CMU Serif"/>
-          <w:sz w:val="22"/>
-          <w:szCs w:val="22"/>
-        </w:rPr>
-        <w:t xml:space="preserve"> correlation / </w:t>
+        <w:t xml:space="preserve">Developed </w:t>
+      </w:r>
+      <w:r>
+        <w:rPr>
+          <w:rFonts w:eastAsia="Noto Serif CJK SC" w:cs="Arial" w:ascii="CMU Serif" w:hAnsi="CMU Serif"/>
+          <w:color w:val="auto"/>
+          <w:kern w:val="2"/>
+          <w:sz w:val="22"/>
+          <w:szCs w:val="22"/>
+          <w:lang w:val="en-US" w:eastAsia="zh-CN" w:bidi="hi-IN"/>
+        </w:rPr>
+        <w:t>model</w:t>
+      </w:r>
+      <w:r>
+        <w:rPr>
+          <w:rFonts w:cs="Arial" w:ascii="CMU Serif" w:hAnsi="CMU Serif"/>
+          <w:sz w:val="22"/>
+          <w:szCs w:val="22"/>
+        </w:rPr>
+        <w:t xml:space="preserve"> for high-dimensional correlation / </w:t>
       </w:r>
       <w:r>
         <w:rPr>
@@ -1699,7 +1378,15 @@
           <w:sz w:val="22"/>
           <w:szCs w:val="22"/>
         </w:rPr>
-        <w:t xml:space="preserve"> modeling</w:t>
+        <w:t xml:space="preserve"> modeling </w:t>
+      </w:r>
+      <w:r>
+        <w:rPr>
+          <w:rFonts w:cs="Arial" w:ascii="CMU Serif" w:hAnsi="CMU Serif"/>
+          <w:sz w:val="22"/>
+          <w:szCs w:val="22"/>
+        </w:rPr>
+        <w:t>via copula theory</w:t>
       </w:r>
       <w:r>
         <w:rPr>
@@ -1732,156 +1419,29 @@
           <w:szCs w:val="22"/>
           <w:lang w:val="en-US" w:eastAsia="zh-CN" w:bidi="hi-IN"/>
         </w:rPr>
-        <w:t xml:space="preserve">for </w:t>
-      </w:r>
-      <w:r>
-        <w:rPr>
-          <w:rFonts w:eastAsia="Noto Serif CJK SC" w:cs="Arial" w:ascii="CMU Serif" w:hAnsi="CMU Serif"/>
-          <w:color w:val="auto"/>
-          <w:kern w:val="2"/>
-          <w:sz w:val="22"/>
-          <w:szCs w:val="22"/>
-          <w:lang w:val="en-US" w:eastAsia="zh-CN" w:bidi="hi-IN"/>
-        </w:rPr>
-        <w:t>yield modeling and</w:t>
-      </w:r>
-      <w:r>
-        <w:rPr>
-          <w:rFonts w:eastAsia="Noto Serif CJK SC" w:cs="Arial" w:ascii="CMU Serif" w:hAnsi="CMU Serif"/>
-          <w:color w:val="auto"/>
-          <w:kern w:val="2"/>
-          <w:sz w:val="22"/>
-          <w:szCs w:val="22"/>
-          <w:lang w:val="en-US" w:eastAsia="zh-CN" w:bidi="hi-IN"/>
-        </w:rPr>
-        <w:t xml:space="preserve"> financial</w:t>
-      </w:r>
-      <w:r>
-        <w:rPr>
-          <w:rFonts w:eastAsia="Noto Serif CJK SC" w:cs="Arial" w:ascii="CMU Serif" w:hAnsi="CMU Serif"/>
-          <w:color w:val="auto"/>
-          <w:kern w:val="2"/>
-          <w:sz w:val="22"/>
-          <w:szCs w:val="22"/>
-          <w:lang w:val="en-US" w:eastAsia="zh-CN" w:bidi="hi-IN"/>
-        </w:rPr>
-        <w:t xml:space="preserve"> simulations</w:t>
-      </w:r>
-    </w:p>
-    <w:p>
-      <w:pPr>
-        <w:pStyle w:val="Normal"/>
-        <w:spacing w:lineRule="auto" w:line="240"/>
-        <w:jc w:val="left"/>
-        <w:rPr/>
-      </w:pPr>
-      <w:r>
-        <w:rPr>
-          <w:rFonts w:cs="Arial" w:ascii="CMU Serif" w:hAnsi="CMU Serif"/>
-          <w:b/>
-          <w:sz w:val="22"/>
-          <w:szCs w:val="22"/>
-        </w:rPr>
-        <w:t xml:space="preserve">Course Faculty </w:t>
-      </w:r>
-      <w:r>
-        <w:rPr>
-          <w:rFonts w:cs="Arial" w:ascii="CMU Serif" w:hAnsi="CMU Serif"/>
-          <w:b/>
-          <w:sz w:val="22"/>
-          <w:szCs w:val="22"/>
-        </w:rPr>
-        <w:t xml:space="preserve">in </w:t>
-      </w:r>
-      <w:r>
-        <w:rPr>
-          <w:rFonts w:cs="Arial" w:ascii="CMU Serif" w:hAnsi="CMU Serif"/>
-          <w:b/>
-          <w:sz w:val="22"/>
-          <w:szCs w:val="22"/>
-        </w:rPr>
-        <w:t xml:space="preserve">Statistics - </w:t>
-      </w:r>
-      <w:r>
-        <w:rPr>
-          <w:rFonts w:cs="Arial" w:ascii="CMU Serif" w:hAnsi="CMU Serif"/>
-          <w:b/>
-          <w:i/>
-          <w:iCs/>
-          <w:sz w:val="22"/>
-          <w:szCs w:val="22"/>
-        </w:rPr>
-        <w:t>Western Governors Universit</w:t>
-      </w:r>
-      <w:r>
-        <w:rPr>
-          <w:rFonts w:cs="Arial" w:ascii="CMU Serif" w:hAnsi="CMU Serif"/>
-          <w:b/>
-          <w:i/>
-          <w:iCs/>
-          <w:sz w:val="22"/>
-          <w:szCs w:val="22"/>
-        </w:rPr>
-        <w:t>y</w:t>
-      </w:r>
-      <w:r>
-        <w:rPr>
-          <w:rFonts w:cs="Arial" w:ascii="CMU Serif" w:hAnsi="CMU Serif"/>
-          <w:b/>
-          <w:sz w:val="22"/>
-          <w:szCs w:val="22"/>
-        </w:rPr>
-        <w:t xml:space="preserve"> </w:t>
-      </w:r>
-      <w:r>
-        <w:rPr>
-          <w:rFonts w:cs="Arial" w:ascii="CMU Serif" w:hAnsi="CMU Serif"/>
-          <w:b w:val="false"/>
-          <w:bCs w:val="false"/>
-          <w:i w:val="false"/>
-          <w:iCs w:val="false"/>
-          <w:sz w:val="22"/>
-          <w:szCs w:val="22"/>
-        </w:rPr>
-        <w:t>[</w:t>
-      </w:r>
-      <w:r>
-        <w:rPr>
-          <w:rFonts w:cs="Arial" w:ascii="CMU Serif" w:hAnsi="CMU Serif"/>
-          <w:b w:val="false"/>
-          <w:bCs w:val="false"/>
-          <w:sz w:val="22"/>
-          <w:szCs w:val="22"/>
-        </w:rPr>
-        <w:t>2017</w:t>
-      </w:r>
-      <w:r>
-        <w:rPr>
-          <w:rFonts w:cs="Arial" w:ascii="CMU Serif" w:hAnsi="CMU Serif"/>
-          <w:b/>
-          <w:sz w:val="22"/>
-          <w:szCs w:val="22"/>
-        </w:rPr>
-        <w:t xml:space="preserve"> </w:t>
-      </w:r>
-      <w:r>
-        <w:rPr>
-          <w:rFonts w:cs="Arial" w:ascii="CMU Serif" w:hAnsi="CMU Serif"/>
-          <w:sz w:val="22"/>
-          <w:szCs w:val="22"/>
-        </w:rPr>
-        <w:t xml:space="preserve">– </w:t>
-      </w:r>
-      <w:r>
-        <w:rPr>
-          <w:rFonts w:eastAsia="Noto Serif CJK SC" w:cs="Arial" w:ascii="CMU Serif" w:hAnsi="CMU Serif"/>
-          <w:color w:val="auto"/>
-          <w:kern w:val="2"/>
-          <w:sz w:val="22"/>
-          <w:szCs w:val="22"/>
-          <w:lang w:val="en-US" w:eastAsia="zh-CN" w:bidi="hi-IN"/>
-        </w:rPr>
-        <w:t>2020]</w:t>
+        <w:t>for financial</w:t>
+      </w:r>
+      <w:r>
+        <w:rPr>
+          <w:rFonts w:eastAsia="Noto Serif CJK SC" w:cs="Arial" w:ascii="CMU Serif" w:hAnsi="CMU Serif"/>
+          <w:color w:val="auto"/>
+          <w:kern w:val="2"/>
+          <w:sz w:val="22"/>
+          <w:szCs w:val="22"/>
+          <w:lang w:val="en-US" w:eastAsia="zh-CN" w:bidi="hi-IN"/>
+        </w:rPr>
+        <w:t xml:space="preserve"> simulations </w:t>
+      </w:r>
+      <w:r>
+        <w:rPr>
+          <w:rFonts w:eastAsia="Noto Serif CJK SC" w:cs="Arial" w:ascii="CMU Serif" w:hAnsi="CMU Serif"/>
+          <w:color w:val="auto"/>
+          <w:kern w:val="2"/>
+          <w:sz w:val="22"/>
+          <w:szCs w:val="22"/>
+          <w:lang w:val="en-US" w:eastAsia="zh-CN" w:bidi="hi-IN"/>
+        </w:rPr>
+        <w:t>in new business models</w:t>
       </w:r>
     </w:p>
     <w:p>
@@ -1903,31 +1463,478 @@
           <w:szCs w:val="22"/>
           <w:lang w:val="en-US" w:eastAsia="zh-CN" w:bidi="hi-IN"/>
         </w:rPr>
-        <w:t>Teaching</w:t>
-      </w:r>
-      <w:r>
-        <w:rPr>
-          <w:rFonts w:cs="Arial" w:ascii="CMU Serif" w:hAnsi="CMU Serif"/>
-          <w:sz w:val="22"/>
-          <w:szCs w:val="22"/>
-        </w:rPr>
-        <w:t xml:space="preserve"> applied statistics – </w:t>
-      </w:r>
-      <w:r>
-        <w:rPr>
-          <w:rFonts w:cs="Arial" w:ascii="CMU Serif" w:hAnsi="CMU Serif"/>
-          <w:sz w:val="22"/>
-          <w:szCs w:val="22"/>
-        </w:rPr>
-        <w:t xml:space="preserve">outstanding student evaluations available </w:t>
-      </w:r>
-      <w:r>
-        <w:rPr>
-          <w:rFonts w:cs="Arial" w:ascii="CMU Serif" w:hAnsi="CMU Serif"/>
-          <w:sz w:val="22"/>
-          <w:szCs w:val="22"/>
-        </w:rPr>
-        <w:t>upon request</w:t>
+        <w:t xml:space="preserve">Developed customer utility and decision model used for </w:t>
+      </w:r>
+      <w:r>
+        <w:rPr>
+          <w:rFonts w:eastAsia="Noto Serif CJK SC" w:cs="Arial" w:ascii="CMU Serif" w:hAnsi="CMU Serif"/>
+          <w:color w:val="auto"/>
+          <w:kern w:val="2"/>
+          <w:sz w:val="22"/>
+          <w:szCs w:val="22"/>
+          <w:lang w:val="en-US" w:eastAsia="zh-CN" w:bidi="hi-IN"/>
+        </w:rPr>
+        <w:t>correcting bias in</w:t>
+      </w:r>
+      <w:r>
+        <w:rPr>
+          <w:rFonts w:eastAsia="Noto Serif CJK SC" w:cs="Arial" w:ascii="CMU Serif" w:hAnsi="CMU Serif"/>
+          <w:color w:val="auto"/>
+          <w:kern w:val="2"/>
+          <w:sz w:val="22"/>
+          <w:szCs w:val="22"/>
+          <w:lang w:val="en-US" w:eastAsia="zh-CN" w:bidi="hi-IN"/>
+        </w:rPr>
+        <w:t xml:space="preserve"> revenue and risk </w:t>
+      </w:r>
+      <w:r>
+        <w:rPr>
+          <w:rFonts w:eastAsia="Noto Serif CJK SC" w:cs="Arial" w:ascii="CMU Serif" w:hAnsi="CMU Serif"/>
+          <w:color w:val="auto"/>
+          <w:kern w:val="2"/>
+          <w:sz w:val="22"/>
+          <w:szCs w:val="22"/>
+          <w:lang w:val="en-US" w:eastAsia="zh-CN" w:bidi="hi-IN"/>
+        </w:rPr>
+        <w:t>forecasts</w:t>
+      </w:r>
+    </w:p>
+    <w:p>
+      <w:pPr>
+        <w:pStyle w:val="ListParagraph"/>
+        <w:numPr>
+          <w:ilvl w:val="0"/>
+          <w:numId w:val="2"/>
+        </w:numPr>
+        <w:spacing w:lineRule="auto" w:line="240"/>
+        <w:rPr>
+          <w:rFonts w:ascii="CMU Serif" w:hAnsi="CMU Serif" w:eastAsia="Noto Serif CJK SC" w:cs="Arial"/>
+          <w:color w:val="auto"/>
+          <w:kern w:val="2"/>
+          <w:sz w:val="22"/>
+          <w:szCs w:val="22"/>
+          <w:lang w:val="en-US" w:eastAsia="zh-CN" w:bidi="hi-IN"/>
+        </w:rPr>
+      </w:pPr>
+      <w:r>
+        <w:rPr>
+          <w:rFonts w:eastAsia="Noto Serif CJK SC" w:cs="Arial" w:ascii="CMU Serif" w:hAnsi="CMU Serif"/>
+          <w:color w:val="auto"/>
+          <w:kern w:val="2"/>
+          <w:sz w:val="22"/>
+          <w:szCs w:val="22"/>
+          <w:lang w:val="en-US" w:eastAsia="zh-CN" w:bidi="hi-IN"/>
+        </w:rPr>
+        <w:t xml:space="preserve">Team expert in AWS Cloud </w:t>
+      </w:r>
+      <w:r>
+        <w:rPr>
+          <w:rFonts w:eastAsia="Noto Serif CJK SC" w:cs="Arial" w:ascii="CMU Serif" w:hAnsi="CMU Serif"/>
+          <w:color w:val="auto"/>
+          <w:kern w:val="2"/>
+          <w:sz w:val="22"/>
+          <w:szCs w:val="22"/>
+          <w:lang w:val="en-US" w:eastAsia="zh-CN" w:bidi="hi-IN"/>
+        </w:rPr>
+        <w:t xml:space="preserve">Services </w:t>
+      </w:r>
+      <w:r>
+        <w:rPr>
+          <w:rFonts w:eastAsia="Noto Serif CJK SC" w:cs="Arial" w:ascii="CMU Serif" w:hAnsi="CMU Serif"/>
+          <w:color w:val="auto"/>
+          <w:kern w:val="2"/>
+          <w:sz w:val="22"/>
+          <w:szCs w:val="22"/>
+          <w:lang w:val="en-US" w:eastAsia="zh-CN" w:bidi="hi-IN"/>
+        </w:rPr>
+        <w:t xml:space="preserve">– </w:t>
+      </w:r>
+      <w:r>
+        <w:rPr>
+          <w:rFonts w:eastAsia="Noto Serif CJK SC" w:cs="Arial" w:ascii="CMU Serif" w:hAnsi="CMU Serif"/>
+          <w:color w:val="auto"/>
+          <w:kern w:val="2"/>
+          <w:sz w:val="22"/>
+          <w:szCs w:val="22"/>
+          <w:lang w:val="en-US" w:eastAsia="zh-CN" w:bidi="hi-IN"/>
+        </w:rPr>
+        <w:t xml:space="preserve">developed team data catalog, </w:t>
+      </w:r>
+      <w:r>
+        <w:rPr>
+          <w:rFonts w:eastAsia="Noto Serif CJK SC" w:cs="Arial" w:ascii="CMU Serif" w:hAnsi="CMU Serif"/>
+          <w:color w:val="auto"/>
+          <w:kern w:val="2"/>
+          <w:sz w:val="22"/>
+          <w:szCs w:val="22"/>
+          <w:lang w:val="en-US" w:eastAsia="zh-CN" w:bidi="hi-IN"/>
+        </w:rPr>
+        <w:t>develop</w:t>
+      </w:r>
+      <w:r>
+        <w:rPr>
+          <w:rFonts w:eastAsia="Noto Serif CJK SC" w:cs="Arial" w:ascii="CMU Serif" w:hAnsi="CMU Serif"/>
+          <w:color w:val="auto"/>
+          <w:kern w:val="2"/>
+          <w:sz w:val="22"/>
+          <w:szCs w:val="22"/>
+          <w:lang w:val="en-US" w:eastAsia="zh-CN" w:bidi="hi-IN"/>
+        </w:rPr>
+        <w:t>ed</w:t>
+      </w:r>
+      <w:r>
+        <w:rPr>
+          <w:rFonts w:eastAsia="Noto Serif CJK SC" w:cs="Arial" w:ascii="CMU Serif" w:hAnsi="CMU Serif"/>
+          <w:color w:val="auto"/>
+          <w:kern w:val="2"/>
+          <w:sz w:val="22"/>
+          <w:szCs w:val="22"/>
+          <w:lang w:val="en-US" w:eastAsia="zh-CN" w:bidi="hi-IN"/>
+        </w:rPr>
+        <w:t xml:space="preserve"> Lambda function</w:t>
+      </w:r>
+      <w:r>
+        <w:rPr>
+          <w:rFonts w:eastAsia="Noto Serif CJK SC" w:cs="Arial" w:ascii="CMU Serif" w:hAnsi="CMU Serif"/>
+          <w:color w:val="auto"/>
+          <w:kern w:val="2"/>
+          <w:sz w:val="22"/>
+          <w:szCs w:val="22"/>
+          <w:lang w:val="en-US" w:eastAsia="zh-CN" w:bidi="hi-IN"/>
+        </w:rPr>
+        <w:t>ality</w:t>
+      </w:r>
+      <w:r>
+        <w:rPr>
+          <w:rFonts w:eastAsia="Noto Serif CJK SC" w:cs="Arial" w:ascii="CMU Serif" w:hAnsi="CMU Serif"/>
+          <w:color w:val="auto"/>
+          <w:kern w:val="2"/>
+          <w:sz w:val="22"/>
+          <w:szCs w:val="22"/>
+          <w:lang w:val="en-US" w:eastAsia="zh-CN" w:bidi="hi-IN"/>
+        </w:rPr>
+        <w:t xml:space="preserve"> and </w:t>
+      </w:r>
+      <w:r>
+        <w:rPr>
+          <w:rFonts w:eastAsia="Noto Serif CJK SC" w:cs="Arial" w:ascii="CMU Serif" w:hAnsi="CMU Serif"/>
+          <w:color w:val="auto"/>
+          <w:kern w:val="2"/>
+          <w:sz w:val="22"/>
+          <w:szCs w:val="22"/>
+          <w:lang w:val="en-US" w:eastAsia="zh-CN" w:bidi="hi-IN"/>
+        </w:rPr>
+        <w:t xml:space="preserve">structured </w:t>
+      </w:r>
+      <w:r>
+        <w:rPr>
+          <w:rFonts w:eastAsia="Noto Serif CJK SC" w:cs="Arial" w:ascii="CMU Serif" w:hAnsi="CMU Serif"/>
+          <w:color w:val="auto"/>
+          <w:kern w:val="2"/>
+          <w:sz w:val="22"/>
+          <w:szCs w:val="22"/>
+          <w:lang w:val="en-US" w:eastAsia="zh-CN" w:bidi="hi-IN"/>
+        </w:rPr>
+        <w:t xml:space="preserve">data </w:t>
+      </w:r>
+      <w:r>
+        <w:rPr>
+          <w:rFonts w:eastAsia="Noto Serif CJK SC" w:cs="Arial" w:ascii="CMU Serif" w:hAnsi="CMU Serif"/>
+          <w:color w:val="auto"/>
+          <w:kern w:val="2"/>
+          <w:sz w:val="22"/>
+          <w:szCs w:val="22"/>
+          <w:lang w:val="en-US" w:eastAsia="zh-CN" w:bidi="hi-IN"/>
+        </w:rPr>
+        <w:t>storage back-end for customer-facing</w:t>
+      </w:r>
+      <w:r>
+        <w:rPr>
+          <w:rFonts w:eastAsia="Noto Serif CJK SC" w:cs="Arial" w:ascii="CMU Serif" w:hAnsi="CMU Serif"/>
+          <w:color w:val="auto"/>
+          <w:kern w:val="2"/>
+          <w:sz w:val="22"/>
+          <w:szCs w:val="22"/>
+          <w:lang w:val="en-US" w:eastAsia="zh-CN" w:bidi="hi-IN"/>
+        </w:rPr>
+        <w:t xml:space="preserve"> </w:t>
+      </w:r>
+      <w:r>
+        <w:rPr>
+          <w:rFonts w:eastAsia="Noto Serif CJK SC" w:cs="Arial" w:ascii="CMU Serif" w:hAnsi="CMU Serif"/>
+          <w:color w:val="auto"/>
+          <w:kern w:val="2"/>
+          <w:sz w:val="22"/>
+          <w:szCs w:val="22"/>
+          <w:lang w:val="en-US" w:eastAsia="zh-CN" w:bidi="hi-IN"/>
+        </w:rPr>
+        <w:t>app</w:t>
+      </w:r>
+      <w:r>
+        <w:rPr>
+          <w:rFonts w:eastAsia="Noto Serif CJK SC" w:cs="Arial" w:ascii="CMU Serif" w:hAnsi="CMU Serif"/>
+          <w:color w:val="auto"/>
+          <w:kern w:val="2"/>
+          <w:sz w:val="22"/>
+          <w:szCs w:val="22"/>
+          <w:lang w:val="en-US" w:eastAsia="zh-CN" w:bidi="hi-IN"/>
+        </w:rPr>
+        <w:t>s</w:t>
+      </w:r>
+    </w:p>
+    <w:p>
+      <w:pPr>
+        <w:pStyle w:val="ListParagraph"/>
+        <w:numPr>
+          <w:ilvl w:val="0"/>
+          <w:numId w:val="2"/>
+        </w:numPr>
+        <w:spacing w:lineRule="auto" w:line="240"/>
+        <w:rPr>
+          <w:rFonts w:ascii="CMU Serif" w:hAnsi="CMU Serif" w:eastAsia="Noto Serif CJK SC" w:cs="Arial"/>
+          <w:color w:val="auto"/>
+          <w:kern w:val="2"/>
+          <w:sz w:val="22"/>
+          <w:szCs w:val="22"/>
+          <w:lang w:val="en-US" w:eastAsia="zh-CN" w:bidi="hi-IN"/>
+        </w:rPr>
+      </w:pPr>
+      <w:r>
+        <w:rPr>
+          <w:rFonts w:eastAsia="Noto Serif CJK SC" w:cs="Arial" w:ascii="CMU Serif" w:hAnsi="CMU Serif"/>
+          <w:color w:val="auto"/>
+          <w:kern w:val="2"/>
+          <w:sz w:val="22"/>
+          <w:szCs w:val="22"/>
+          <w:lang w:val="en-US" w:eastAsia="zh-CN" w:bidi="hi-IN"/>
+        </w:rPr>
+        <w:t xml:space="preserve">Completed </w:t>
+      </w:r>
+      <w:r>
+        <w:rPr>
+          <w:rFonts w:eastAsia="Noto Serif CJK SC" w:cs="Arial" w:ascii="CMU Serif" w:hAnsi="CMU Serif"/>
+          <w:color w:val="auto"/>
+          <w:kern w:val="2"/>
+          <w:sz w:val="22"/>
+          <w:szCs w:val="22"/>
+          <w:lang w:val="en-US" w:eastAsia="zh-CN" w:bidi="hi-IN"/>
+        </w:rPr>
+        <w:t>additional</w:t>
+      </w:r>
+      <w:r>
+        <w:rPr>
+          <w:rFonts w:eastAsia="Noto Serif CJK SC" w:cs="Arial" w:ascii="CMU Serif" w:hAnsi="CMU Serif"/>
+          <w:color w:val="auto"/>
+          <w:kern w:val="2"/>
+          <w:sz w:val="22"/>
+          <w:szCs w:val="22"/>
+          <w:lang w:val="en-US" w:eastAsia="zh-CN" w:bidi="hi-IN"/>
+        </w:rPr>
+        <w:t xml:space="preserve"> </w:t>
+      </w:r>
+      <w:r>
+        <w:rPr>
+          <w:rFonts w:eastAsia="Noto Serif CJK SC" w:cs="Arial" w:ascii="CMU Serif" w:hAnsi="CMU Serif"/>
+          <w:color w:val="auto"/>
+          <w:kern w:val="2"/>
+          <w:sz w:val="22"/>
+          <w:szCs w:val="22"/>
+          <w:lang w:val="en-US" w:eastAsia="zh-CN" w:bidi="hi-IN"/>
+        </w:rPr>
+        <w:t xml:space="preserve">projects </w:t>
+      </w:r>
+      <w:r>
+        <w:rPr>
+          <w:rFonts w:eastAsia="Noto Serif CJK SC" w:cs="Arial" w:ascii="CMU Serif" w:hAnsi="CMU Serif"/>
+          <w:color w:val="auto"/>
+          <w:kern w:val="2"/>
+          <w:sz w:val="22"/>
+          <w:szCs w:val="22"/>
+          <w:lang w:val="en-US" w:eastAsia="zh-CN" w:bidi="hi-IN"/>
+        </w:rPr>
+        <w:t xml:space="preserve">using machine learning models to </w:t>
+      </w:r>
+      <w:r>
+        <w:rPr>
+          <w:rFonts w:eastAsia="Noto Serif CJK SC" w:cs="Arial" w:ascii="CMU Serif" w:hAnsi="CMU Serif"/>
+          <w:color w:val="auto"/>
+          <w:kern w:val="2"/>
+          <w:sz w:val="22"/>
+          <w:szCs w:val="22"/>
+          <w:lang w:val="en-US" w:eastAsia="zh-CN" w:bidi="hi-IN"/>
+        </w:rPr>
+        <w:t>answer business questions in</w:t>
+      </w:r>
+      <w:r>
+        <w:rPr>
+          <w:rFonts w:eastAsia="Noto Serif CJK SC" w:cs="Arial" w:ascii="CMU Serif" w:hAnsi="CMU Serif"/>
+          <w:color w:val="auto"/>
+          <w:kern w:val="2"/>
+          <w:sz w:val="22"/>
+          <w:szCs w:val="22"/>
+          <w:lang w:val="en-US" w:eastAsia="zh-CN" w:bidi="hi-IN"/>
+        </w:rPr>
+        <w:t xml:space="preserve"> product </w:t>
+      </w:r>
+      <w:r>
+        <w:rPr>
+          <w:rFonts w:eastAsia="Noto Serif CJK SC" w:cs="Arial" w:ascii="CMU Serif" w:hAnsi="CMU Serif"/>
+          <w:color w:val="auto"/>
+          <w:kern w:val="2"/>
+          <w:sz w:val="22"/>
+          <w:szCs w:val="22"/>
+          <w:lang w:val="en-US" w:eastAsia="zh-CN" w:bidi="hi-IN"/>
+        </w:rPr>
+        <w:t xml:space="preserve">pricing, </w:t>
+      </w:r>
+      <w:r>
+        <w:rPr>
+          <w:rFonts w:eastAsia="Noto Serif CJK SC" w:cs="Arial" w:ascii="CMU Serif" w:hAnsi="CMU Serif"/>
+          <w:color w:val="auto"/>
+          <w:kern w:val="2"/>
+          <w:sz w:val="22"/>
+          <w:szCs w:val="22"/>
+          <w:lang w:val="en-US" w:eastAsia="zh-CN" w:bidi="hi-IN"/>
+        </w:rPr>
+        <w:t xml:space="preserve">revenue forecasting, </w:t>
+      </w:r>
+      <w:r>
+        <w:rPr>
+          <w:rFonts w:eastAsia="Noto Serif CJK SC" w:cs="Arial" w:ascii="CMU Serif" w:hAnsi="CMU Serif"/>
+          <w:color w:val="auto"/>
+          <w:kern w:val="2"/>
+          <w:sz w:val="22"/>
+          <w:szCs w:val="22"/>
+          <w:lang w:val="en-US" w:eastAsia="zh-CN" w:bidi="hi-IN"/>
+        </w:rPr>
+        <w:t xml:space="preserve">and risk management primarily using </w:t>
+      </w:r>
+      <w:r>
+        <w:rPr>
+          <w:rFonts w:eastAsia="Noto Serif CJK SC" w:cs="Arial" w:ascii="CMU Serif" w:hAnsi="CMU Serif"/>
+          <w:color w:val="auto"/>
+          <w:kern w:val="2"/>
+          <w:sz w:val="22"/>
+          <w:szCs w:val="22"/>
+          <w:lang w:val="en-US" w:eastAsia="zh-CN" w:bidi="hi-IN"/>
+        </w:rPr>
+        <w:t>R and Python</w:t>
+      </w:r>
+    </w:p>
+    <w:p>
+      <w:pPr>
+        <w:pStyle w:val="Normal"/>
+        <w:spacing w:lineRule="auto" w:line="240"/>
+        <w:jc w:val="start"/>
+        <w:rPr/>
+      </w:pPr>
+      <w:r>
+        <w:rPr>
+          <w:rFonts w:cs="Arial" w:ascii="CMU Serif" w:hAnsi="CMU Serif"/>
+          <w:b/>
+          <w:sz w:val="22"/>
+          <w:szCs w:val="22"/>
+        </w:rPr>
+        <w:t xml:space="preserve">Course Faculty </w:t>
+      </w:r>
+      <w:r>
+        <w:rPr>
+          <w:rFonts w:cs="Arial" w:ascii="CMU Serif" w:hAnsi="CMU Serif"/>
+          <w:b/>
+          <w:sz w:val="22"/>
+          <w:szCs w:val="22"/>
+        </w:rPr>
+        <w:t xml:space="preserve">in </w:t>
+      </w:r>
+      <w:r>
+        <w:rPr>
+          <w:rFonts w:cs="Arial" w:ascii="CMU Serif" w:hAnsi="CMU Serif"/>
+          <w:b/>
+          <w:sz w:val="22"/>
+          <w:szCs w:val="22"/>
+        </w:rPr>
+        <w:t xml:space="preserve">Statistics - </w:t>
+      </w:r>
+      <w:r>
+        <w:rPr>
+          <w:rFonts w:cs="Arial" w:ascii="CMU Serif" w:hAnsi="CMU Serif"/>
+          <w:b/>
+          <w:i/>
+          <w:iCs/>
+          <w:sz w:val="22"/>
+          <w:szCs w:val="22"/>
+        </w:rPr>
+        <w:t>Western Governors Universit</w:t>
+      </w:r>
+      <w:r>
+        <w:rPr>
+          <w:rFonts w:cs="Arial" w:ascii="CMU Serif" w:hAnsi="CMU Serif"/>
+          <w:b/>
+          <w:i/>
+          <w:iCs/>
+          <w:sz w:val="22"/>
+          <w:szCs w:val="22"/>
+        </w:rPr>
+        <w:t>y</w:t>
+      </w:r>
+      <w:r>
+        <w:rPr>
+          <w:rFonts w:cs="Arial" w:ascii="CMU Serif" w:hAnsi="CMU Serif"/>
+          <w:b/>
+          <w:sz w:val="22"/>
+          <w:szCs w:val="22"/>
+        </w:rPr>
+        <w:t xml:space="preserve"> </w:t>
+      </w:r>
+      <w:r>
+        <w:rPr>
+          <w:rFonts w:cs="Arial" w:ascii="CMU Serif" w:hAnsi="CMU Serif"/>
+          <w:b w:val="false"/>
+          <w:bCs w:val="false"/>
+          <w:i w:val="false"/>
+          <w:iCs w:val="false"/>
+          <w:sz w:val="22"/>
+          <w:szCs w:val="22"/>
+        </w:rPr>
+        <w:t>[</w:t>
+      </w:r>
+      <w:r>
+        <w:rPr>
+          <w:rFonts w:cs="Arial" w:ascii="CMU Serif" w:hAnsi="CMU Serif"/>
+          <w:b w:val="false"/>
+          <w:bCs w:val="false"/>
+          <w:sz w:val="22"/>
+          <w:szCs w:val="22"/>
+        </w:rPr>
+        <w:t>2017</w:t>
+      </w:r>
+      <w:r>
+        <w:rPr>
+          <w:rFonts w:cs="Arial" w:ascii="CMU Serif" w:hAnsi="CMU Serif"/>
+          <w:b/>
+          <w:sz w:val="22"/>
+          <w:szCs w:val="22"/>
+        </w:rPr>
+        <w:t xml:space="preserve"> </w:t>
+      </w:r>
+      <w:r>
+        <w:rPr>
+          <w:rFonts w:cs="Arial" w:ascii="CMU Serif" w:hAnsi="CMU Serif"/>
+          <w:sz w:val="22"/>
+          <w:szCs w:val="22"/>
+        </w:rPr>
+        <w:t xml:space="preserve">– </w:t>
+      </w:r>
+      <w:r>
+        <w:rPr>
+          <w:rFonts w:eastAsia="Noto Serif CJK SC" w:cs="Arial" w:ascii="CMU Serif" w:hAnsi="CMU Serif"/>
+          <w:color w:val="auto"/>
+          <w:kern w:val="2"/>
+          <w:sz w:val="22"/>
+          <w:szCs w:val="22"/>
+          <w:lang w:val="en-US" w:eastAsia="zh-CN" w:bidi="hi-IN"/>
+        </w:rPr>
+        <w:t>2020]</w:t>
       </w:r>
     </w:p>
     <w:p>
@@ -1942,106 +1949,38 @@
       </w:pPr>
       <w:r>
         <w:rPr>
-          <w:rFonts w:cs="Arial" w:ascii="CMU Serif" w:hAnsi="CMU Serif"/>
-          <w:sz w:val="22"/>
-          <w:szCs w:val="22"/>
-        </w:rPr>
-        <w:t xml:space="preserve">Gathering and </w:t>
-      </w:r>
-      <w:r>
-        <w:rPr>
-          <w:rFonts w:eastAsia="Noto Serif CJK SC" w:cs="Arial" w:ascii="CMU Serif" w:hAnsi="CMU Serif"/>
-          <w:color w:val="auto"/>
-          <w:kern w:val="2"/>
-          <w:sz w:val="22"/>
-          <w:szCs w:val="22"/>
-          <w:lang w:val="en-US" w:eastAsia="zh-CN" w:bidi="hi-IN"/>
-        </w:rPr>
-        <w:t xml:space="preserve">analyzing </w:t>
-      </w:r>
-      <w:r>
-        <w:rPr>
-          <w:rFonts w:eastAsia="Noto Serif CJK SC" w:cs="Arial" w:ascii="CMU Serif" w:hAnsi="CMU Serif"/>
-          <w:color w:val="auto"/>
-          <w:kern w:val="2"/>
-          <w:sz w:val="22"/>
-          <w:szCs w:val="22"/>
-          <w:lang w:val="en-US" w:eastAsia="zh-CN" w:bidi="hi-IN"/>
-        </w:rPr>
-        <w:t xml:space="preserve">student </w:t>
-      </w:r>
-      <w:r>
-        <w:rPr>
-          <w:rFonts w:cs="Arial" w:ascii="CMU Serif" w:hAnsi="CMU Serif"/>
-          <w:sz w:val="22"/>
-          <w:szCs w:val="22"/>
-        </w:rPr>
-        <w:t xml:space="preserve">data </w:t>
-      </w:r>
-      <w:r>
-        <w:rPr>
-          <w:rFonts w:cs="Arial" w:ascii="CMU Serif" w:hAnsi="CMU Serif"/>
-          <w:sz w:val="22"/>
-          <w:szCs w:val="22"/>
-        </w:rPr>
-        <w:t>using Python</w:t>
-      </w:r>
-      <w:r>
-        <w:rPr>
-          <w:rFonts w:cs="Arial" w:ascii="CMU Serif" w:hAnsi="CMU Serif"/>
-          <w:sz w:val="22"/>
-          <w:szCs w:val="22"/>
-        </w:rPr>
-        <w:t xml:space="preserve"> </w:t>
-      </w:r>
-      <w:r>
-        <w:rPr>
-          <w:rFonts w:eastAsia="Noto Serif CJK SC" w:cs="Arial" w:ascii="CMU Serif" w:hAnsi="CMU Serif"/>
-          <w:color w:val="auto"/>
-          <w:kern w:val="2"/>
-          <w:sz w:val="22"/>
-          <w:szCs w:val="22"/>
-          <w:lang w:val="en-US" w:eastAsia="zh-CN" w:bidi="hi-IN"/>
-        </w:rPr>
-        <w:t>f</w:t>
-      </w:r>
-      <w:r>
-        <w:rPr>
-          <w:rFonts w:eastAsia="Noto Serif CJK SC" w:cs="Arial" w:ascii="CMU Serif" w:hAnsi="CMU Serif"/>
-          <w:color w:val="auto"/>
-          <w:kern w:val="2"/>
-          <w:sz w:val="22"/>
-          <w:szCs w:val="22"/>
-          <w:lang w:val="en-US" w:eastAsia="zh-CN" w:bidi="hi-IN"/>
-        </w:rPr>
-        <w:t>or</w:t>
-      </w:r>
-      <w:r>
-        <w:rPr>
-          <w:rFonts w:eastAsia="Noto Serif CJK SC" w:cs="Arial" w:ascii="CMU Serif" w:hAnsi="CMU Serif"/>
-          <w:color w:val="auto"/>
-          <w:kern w:val="2"/>
-          <w:sz w:val="22"/>
-          <w:szCs w:val="22"/>
-          <w:lang w:val="en-US" w:eastAsia="zh-CN" w:bidi="hi-IN"/>
-        </w:rPr>
-        <w:t xml:space="preserve"> </w:t>
-      </w:r>
-      <w:r>
-        <w:rPr>
-          <w:rFonts w:cs="Arial" w:ascii="CMU Serif" w:hAnsi="CMU Serif"/>
-          <w:sz w:val="22"/>
-          <w:szCs w:val="22"/>
-        </w:rPr>
-        <w:t xml:space="preserve">approx. 1500 active students </w:t>
-      </w:r>
-      <w:r>
-        <w:rPr>
-          <w:rFonts w:cs="Arial" w:ascii="CMU Serif" w:hAnsi="CMU Serif"/>
-          <w:sz w:val="22"/>
-          <w:szCs w:val="22"/>
-        </w:rPr>
-        <w:t>in our course</w:t>
+          <w:rFonts w:eastAsia="Noto Serif CJK SC" w:cs="Arial" w:ascii="CMU Serif" w:hAnsi="CMU Serif"/>
+          <w:color w:val="auto"/>
+          <w:kern w:val="2"/>
+          <w:sz w:val="22"/>
+          <w:szCs w:val="22"/>
+          <w:lang w:val="en-US" w:eastAsia="zh-CN" w:bidi="hi-IN"/>
+        </w:rPr>
+        <w:t>Teaching</w:t>
+      </w:r>
+      <w:r>
+        <w:rPr>
+          <w:rFonts w:cs="Arial" w:ascii="CMU Serif" w:hAnsi="CMU Serif"/>
+          <w:sz w:val="22"/>
+          <w:szCs w:val="22"/>
+        </w:rPr>
+        <w:t xml:space="preserve"> applied statistics – </w:t>
+      </w:r>
+      <w:r>
+        <w:rPr>
+          <w:rFonts w:cs="Arial" w:ascii="CMU Serif" w:hAnsi="CMU Serif"/>
+          <w:sz w:val="22"/>
+          <w:szCs w:val="22"/>
+        </w:rPr>
+        <w:t xml:space="preserve">outstanding student evaluations available </w:t>
+      </w:r>
+      <w:r>
+        <w:rPr>
+          <w:rFonts w:cs="Arial" w:ascii="CMU Serif" w:hAnsi="CMU Serif"/>
+          <w:sz w:val="22"/>
+          <w:szCs w:val="22"/>
+        </w:rPr>
+        <w:t>upon request</w:t>
       </w:r>
     </w:p>
     <w:p>
@@ -2060,58 +1999,102 @@
           <w:sz w:val="22"/>
           <w:szCs w:val="22"/>
         </w:rPr>
-        <w:t xml:space="preserve">Led </w:t>
-      </w:r>
-      <w:r>
-        <w:rPr>
-          <w:rFonts w:cs="Arial" w:ascii="CMU Serif" w:hAnsi="CMU Serif"/>
-          <w:sz w:val="22"/>
-          <w:szCs w:val="22"/>
-        </w:rPr>
-        <w:t xml:space="preserve">machine learning </w:t>
-      </w:r>
-      <w:r>
-        <w:rPr>
-          <w:rFonts w:cs="Arial" w:ascii="CMU Serif" w:hAnsi="CMU Serif"/>
-          <w:sz w:val="22"/>
-          <w:szCs w:val="22"/>
-        </w:rPr>
-        <w:t>project</w:t>
-      </w:r>
-      <w:r>
-        <w:rPr>
-          <w:rFonts w:cs="Arial" w:ascii="CMU Serif" w:hAnsi="CMU Serif"/>
-          <w:sz w:val="22"/>
-          <w:szCs w:val="22"/>
-        </w:rPr>
-        <w:t>s</w:t>
-      </w:r>
-      <w:r>
-        <w:rPr>
-          <w:rFonts w:cs="Arial" w:ascii="CMU Serif" w:hAnsi="CMU Serif"/>
-          <w:sz w:val="22"/>
-          <w:szCs w:val="22"/>
-        </w:rPr>
-        <w:t xml:space="preserve"> aligning </w:t>
-      </w:r>
-      <w:r>
-        <w:rPr>
-          <w:rFonts w:eastAsia="Noto Serif CJK SC" w:cs="Arial" w:ascii="CMU Serif" w:hAnsi="CMU Serif"/>
-          <w:color w:val="auto"/>
-          <w:kern w:val="2"/>
-          <w:sz w:val="22"/>
-          <w:szCs w:val="22"/>
-          <w:lang w:val="en-US" w:eastAsia="zh-CN" w:bidi="hi-IN"/>
-        </w:rPr>
-        <w:t>coursework</w:t>
-      </w:r>
-      <w:r>
-        <w:rPr>
-          <w:rFonts w:cs="Arial" w:ascii="CMU Serif" w:hAnsi="CMU Serif"/>
-          <w:sz w:val="22"/>
-          <w:szCs w:val="22"/>
-        </w:rPr>
-        <w:t xml:space="preserve"> with positive student outcomes</w:t>
+        <w:t xml:space="preserve">Gathering and </w:t>
+      </w:r>
+      <w:r>
+        <w:rPr>
+          <w:rFonts w:eastAsia="Noto Serif CJK SC" w:cs="Arial" w:ascii="CMU Serif" w:hAnsi="CMU Serif"/>
+          <w:color w:val="auto"/>
+          <w:kern w:val="2"/>
+          <w:sz w:val="22"/>
+          <w:szCs w:val="22"/>
+          <w:lang w:val="en-US" w:eastAsia="zh-CN" w:bidi="hi-IN"/>
+        </w:rPr>
+        <w:t xml:space="preserve">analyzing </w:t>
+      </w:r>
+      <w:r>
+        <w:rPr>
+          <w:rFonts w:eastAsia="Noto Serif CJK SC" w:cs="Arial" w:ascii="CMU Serif" w:hAnsi="CMU Serif"/>
+          <w:color w:val="auto"/>
+          <w:kern w:val="2"/>
+          <w:sz w:val="22"/>
+          <w:szCs w:val="22"/>
+          <w:lang w:val="en-US" w:eastAsia="zh-CN" w:bidi="hi-IN"/>
+        </w:rPr>
+        <w:t xml:space="preserve">student </w:t>
+      </w:r>
+      <w:r>
+        <w:rPr>
+          <w:rFonts w:cs="Arial" w:ascii="CMU Serif" w:hAnsi="CMU Serif"/>
+          <w:sz w:val="22"/>
+          <w:szCs w:val="22"/>
+        </w:rPr>
+        <w:t xml:space="preserve">data </w:t>
+      </w:r>
+      <w:r>
+        <w:rPr>
+          <w:rFonts w:cs="Arial" w:ascii="CMU Serif" w:hAnsi="CMU Serif"/>
+          <w:sz w:val="22"/>
+          <w:szCs w:val="22"/>
+        </w:rPr>
+        <w:t>using Python</w:t>
+      </w:r>
+      <w:r>
+        <w:rPr>
+          <w:rFonts w:cs="Arial" w:ascii="CMU Serif" w:hAnsi="CMU Serif"/>
+          <w:sz w:val="22"/>
+          <w:szCs w:val="22"/>
+        </w:rPr>
+        <w:t xml:space="preserve"> </w:t>
+      </w:r>
+      <w:r>
+        <w:rPr>
+          <w:rFonts w:eastAsia="Noto Serif CJK SC" w:cs="Arial" w:ascii="CMU Serif" w:hAnsi="CMU Serif"/>
+          <w:color w:val="auto"/>
+          <w:kern w:val="2"/>
+          <w:sz w:val="22"/>
+          <w:szCs w:val="22"/>
+          <w:lang w:val="en-US" w:eastAsia="zh-CN" w:bidi="hi-IN"/>
+        </w:rPr>
+        <w:t>f</w:t>
+      </w:r>
+      <w:r>
+        <w:rPr>
+          <w:rFonts w:eastAsia="Noto Serif CJK SC" w:cs="Arial" w:ascii="CMU Serif" w:hAnsi="CMU Serif"/>
+          <w:color w:val="auto"/>
+          <w:kern w:val="2"/>
+          <w:sz w:val="22"/>
+          <w:szCs w:val="22"/>
+          <w:lang w:val="en-US" w:eastAsia="zh-CN" w:bidi="hi-IN"/>
+        </w:rPr>
+        <w:t>or</w:t>
+      </w:r>
+      <w:r>
+        <w:rPr>
+          <w:rFonts w:eastAsia="Noto Serif CJK SC" w:cs="Arial" w:ascii="CMU Serif" w:hAnsi="CMU Serif"/>
+          <w:color w:val="auto"/>
+          <w:kern w:val="2"/>
+          <w:sz w:val="22"/>
+          <w:szCs w:val="22"/>
+          <w:lang w:val="en-US" w:eastAsia="zh-CN" w:bidi="hi-IN"/>
+        </w:rPr>
+        <w:t xml:space="preserve"> </w:t>
+      </w:r>
+      <w:r>
+        <w:rPr>
+          <w:rFonts w:cs="Arial" w:ascii="CMU Serif" w:hAnsi="CMU Serif"/>
+          <w:sz w:val="22"/>
+          <w:szCs w:val="22"/>
+        </w:rPr>
+        <w:t xml:space="preserve">approx. 1500 active students </w:t>
+      </w:r>
+      <w:r>
+        <w:rPr>
+          <w:rFonts w:cs="Arial" w:ascii="CMU Serif" w:hAnsi="CMU Serif"/>
+          <w:sz w:val="22"/>
+          <w:szCs w:val="22"/>
+        </w:rPr>
+        <w:t>in our course</w:t>
       </w:r>
     </w:p>
     <w:p>
@@ -2126,6 +2109,98 @@
       </w:pPr>
       <w:r>
         <w:rPr>
+          <w:rFonts w:cs="Arial" w:ascii="CMU Serif" w:hAnsi="CMU Serif"/>
+          <w:sz w:val="22"/>
+          <w:szCs w:val="22"/>
+        </w:rPr>
+        <w:t xml:space="preserve">Developed </w:t>
+      </w:r>
+      <w:r>
+        <w:rPr>
+          <w:rFonts w:cs="Arial" w:ascii="CMU Serif" w:hAnsi="CMU Serif"/>
+          <w:sz w:val="22"/>
+          <w:szCs w:val="22"/>
+        </w:rPr>
+        <w:t xml:space="preserve">machine learning </w:t>
+      </w:r>
+      <w:r>
+        <w:rPr>
+          <w:rFonts w:eastAsia="Noto Serif CJK SC" w:cs="Arial" w:ascii="CMU Serif" w:hAnsi="CMU Serif"/>
+          <w:color w:val="auto"/>
+          <w:kern w:val="2"/>
+          <w:sz w:val="22"/>
+          <w:szCs w:val="22"/>
+          <w:lang w:val="en-US" w:eastAsia="zh-CN" w:bidi="hi-IN"/>
+        </w:rPr>
+        <w:t>model</w:t>
+      </w:r>
+      <w:r>
+        <w:rPr>
+          <w:rFonts w:cs="Arial" w:ascii="CMU Serif" w:hAnsi="CMU Serif"/>
+          <w:sz w:val="22"/>
+          <w:szCs w:val="22"/>
+        </w:rPr>
+        <w:t xml:space="preserve"> aligning </w:t>
+      </w:r>
+      <w:r>
+        <w:rPr>
+          <w:rFonts w:eastAsia="Noto Serif CJK SC" w:cs="Arial" w:ascii="CMU Serif" w:hAnsi="CMU Serif"/>
+          <w:color w:val="auto"/>
+          <w:kern w:val="2"/>
+          <w:sz w:val="22"/>
+          <w:szCs w:val="22"/>
+          <w:lang w:val="en-US" w:eastAsia="zh-CN" w:bidi="hi-IN"/>
+        </w:rPr>
+        <w:t>coursework</w:t>
+      </w:r>
+      <w:r>
+        <w:rPr>
+          <w:rFonts w:cs="Arial" w:ascii="CMU Serif" w:hAnsi="CMU Serif"/>
+          <w:sz w:val="22"/>
+          <w:szCs w:val="22"/>
+        </w:rPr>
+        <w:t xml:space="preserve"> with positive student outcomes </w:t>
+      </w:r>
+      <w:r>
+        <w:rPr>
+          <w:rFonts w:cs="Arial" w:ascii="CMU Serif" w:hAnsi="CMU Serif"/>
+          <w:sz w:val="22"/>
+          <w:szCs w:val="22"/>
+        </w:rPr>
+        <w:t>(</w:t>
+      </w:r>
+      <w:r>
+        <w:rPr>
+          <w:rFonts w:eastAsia="Noto Serif CJK SC" w:cs="Arial" w:ascii="CMU Serif" w:hAnsi="CMU Serif"/>
+          <w:color w:val="auto"/>
+          <w:kern w:val="2"/>
+          <w:sz w:val="22"/>
+          <w:szCs w:val="22"/>
+          <w:lang w:val="en-US" w:eastAsia="zh-CN" w:bidi="hi-IN"/>
+        </w:rPr>
+        <w:t>xgboost</w:t>
+      </w:r>
+      <w:r>
+        <w:rPr>
+          <w:rFonts w:cs="Arial" w:ascii="CMU Serif" w:hAnsi="CMU Serif"/>
+          <w:sz w:val="22"/>
+          <w:szCs w:val="22"/>
+        </w:rPr>
+        <w:t>)</w:t>
+      </w:r>
+    </w:p>
+    <w:p>
+      <w:pPr>
+        <w:pStyle w:val="ListParagraph"/>
+        <w:numPr>
+          <w:ilvl w:val="0"/>
+          <w:numId w:val="2"/>
+        </w:numPr>
+        <w:spacing w:lineRule="auto" w:line="240"/>
+        <w:rPr/>
+      </w:pPr>
+      <w:r>
+        <w:rPr>
           <w:rFonts w:eastAsia="Noto Serif CJK SC" w:cs="Arial" w:ascii="CMU Serif" w:hAnsi="CMU Serif"/>
           <w:color w:val="auto"/>
           <w:kern w:val="2"/>
@@ -2361,23 +2436,7 @@
           <w:sz w:val="22"/>
           <w:szCs w:val="22"/>
         </w:rPr>
-        <w:t xml:space="preserve"> differential equations and multi-variable calculus. </w:t>
-      </w:r>
-      <w:r>
-        <w:rPr>
-          <w:rFonts w:cs="Arial" w:ascii="CMU Serif" w:hAnsi="CMU Serif"/>
-          <w:sz w:val="22"/>
-          <w:szCs w:val="22"/>
-        </w:rPr>
-        <w:t>Course coordinator for Accelerated Precalculus (2 terms), Calculus I</w:t>
-      </w:r>
-      <w:r>
-        <w:rPr>
-          <w:rFonts w:cs="Arial" w:ascii="CMU Serif" w:hAnsi="CMU Serif"/>
-          <w:sz w:val="22"/>
-          <w:szCs w:val="22"/>
-        </w:rPr>
-        <w:t>I</w:t>
+        <w:t xml:space="preserve"> differential equations and multi-variable calculus.</w:t>
       </w:r>
     </w:p>
     <w:p>
@@ -2444,7 +2503,17 @@
           <w:sz w:val="22"/>
           <w:szCs w:val="22"/>
         </w:rPr>
-        <w:t xml:space="preserve">Image recognition 6-week project with TrainX  </w:t>
+        <w:t>Faculty for i</w:t>
+      </w:r>
+      <w:r>
+        <w:rPr>
+          <w:rFonts w:cs="Arial" w:ascii="CMU Serif" w:hAnsi="CMU Serif"/>
+          <w:b/>
+          <w:bCs/>
+          <w:sz w:val="22"/>
+          <w:szCs w:val="22"/>
+        </w:rPr>
+        <w:t xml:space="preserve">mage recognition 6-week project with TrainX  </w:t>
       </w:r>
       <w:r>
         <w:rPr>
@@ -2741,7 +2810,7 @@
         <w:pStyle w:val="Normal"/>
         <w:bidi w:val="0"/>
         <w:spacing w:lineRule="auto" w:line="240"/>
-        <w:jc w:val="right"/>
+        <w:jc w:val="end"/>
         <w:rPr/>
       </w:pPr>
       <w:r>
@@ -2786,7 +2855,7 @@
           <w:szCs w:val="22"/>
           <w:lang w:val="en-US" w:eastAsia="zh-CN" w:bidi="hi-IN"/>
         </w:rPr>
-        <w:t>Jan 17</w:t>
+        <w:t>April 5</w:t>
       </w:r>
       <w:r>
         <w:rPr>
@@ -2816,7 +2885,7 @@
           <w:sz w:val="22"/>
           <w:szCs w:val="22"/>
         </w:rPr>
-        <w:t>1</w:t>
+        <w:t>2</w:t>
       </w:r>
     </w:p>
     <w:sectPr>
@@ -2840,7 +2909,7 @@
   <w:p>
     <w:pPr>
       <w:pStyle w:val="Footer"/>
-      <w:jc w:val="right"/>
+      <w:jc w:val="end"/>
       <w:rPr/>
     </w:pPr>
     <w:r>
@@ -2855,7 +2924,7 @@
   <w:p>
     <w:pPr>
       <w:pStyle w:val="Footer"/>
-      <w:jc w:val="right"/>
+      <w:jc w:val="end"/>
       <w:rPr/>
     </w:pPr>
     <w:r>
@@ -2873,12 +2942,12 @@
       <w:numFmt w:val="none"/>
       <w:suff w:val="nothing"/>
       <w:lvlText w:val=""/>
-      <w:lvlJc w:val="left"/>
+      <w:lvlJc w:val="start"/>
       <w:pPr>
         <w:tabs>
           <w:tab w:val="num" w:pos="0"/>
         </w:tabs>
-        <w:ind w:left="0" w:hanging="0"/>
+        <w:ind w:start="0" w:hanging="0"/>
       </w:pPr>
     </w:lvl>
     <w:lvl w:ilvl="1">
@@ -2886,12 +2955,12 @@
       <w:numFmt w:val="none"/>
       <w:suff w:val="nothing"/>
       <w:lvlText w:val=""/>
-      <w:lvlJc w:val="left"/>
+      <w:lvlJc w:val="start"/>
       <w:pPr>
         <w:tabs>
           <w:tab w:val="num" w:pos="0"/>
         </w:tabs>
-        <w:ind w:left="0" w:hanging="0"/>
+        <w:ind w:start="0" w:hanging="0"/>
       </w:pPr>
     </w:lvl>
     <w:lvl w:ilvl="2">
@@ -2900,12 +2969,12 @@
       <w:numFmt w:val="none"/>
       <w:suff w:val="nothing"/>
       <w:lvlText w:val=""/>
-      <w:lvlJc w:val="left"/>
+      <w:lvlJc w:val="start"/>
       <w:pPr>
         <w:tabs>
           <w:tab w:val="num" w:pos="0"/>
         </w:tabs>
-        <w:ind w:left="0" w:hanging="0"/>
+        <w:ind w:start="0" w:hanging="0"/>
       </w:pPr>
     </w:lvl>
     <w:lvl w:ilvl="3">
@@ -2913,12 +2982,12 @@
       <w:numFmt w:val="none"/>
       <w:suff w:val="nothing"/>
       <w:lvlText w:val=""/>
-      <w:lvlJc w:val="left"/>
+      <w:lvlJc w:val="start"/>
       <w:pPr>
         <w:tabs>
           <w:tab w:val="num" w:pos="0"/>
         </w:tabs>
-        <w:ind w:left="0" w:hanging="0"/>
+        <w:ind w:start="0" w:hanging="0"/>
       </w:pPr>
     </w:lvl>
     <w:lvl w:ilvl="4">
@@ -2926,12 +2995,12 @@
       <w:numFmt w:val="none"/>
       <w:suff w:val="nothing"/>
       <w:lvlText w:val=""/>
-      <w:lvlJc w:val="left"/>
+      <w:lvlJc w:val="start"/>
       <w:pPr>
         <w:tabs>
           <w:tab w:val="num" w:pos="0"/>
         </w:tabs>
-        <w:ind w:left="0" w:hanging="0"/>
+        <w:ind w:start="0" w:hanging="0"/>
       </w:pPr>
     </w:lvl>
     <w:lvl w:ilvl="5">
@@ -2939,12 +3008,12 @@
       <w:numFmt w:val="none"/>
       <w:suff w:val="nothing"/>
       <w:lvlText w:val=""/>
-      <w:lvlJc w:val="left"/>
+      <w:lvlJc w:val="start"/>
       <w:pPr>
         <w:tabs>
           <w:tab w:val="num" w:pos="0"/>
         </w:tabs>
-        <w:ind w:left="0" w:hanging="0"/>
+        <w:ind w:start="0" w:hanging="0"/>
       </w:pPr>
     </w:lvl>
     <w:lvl w:ilvl="6">
@@ -2952,12 +3021,12 @@
       <w:numFmt w:val="none"/>
       <w:suff w:val="nothing"/>
       <w:lvlText w:val=""/>
-      <w:lvlJc w:val="left"/>
+      <w:lvlJc w:val="start"/>
       <w:pPr>
         <w:tabs>
           <w:tab w:val="num" w:pos="0"/>
         </w:tabs>
-        <w:ind w:left="0" w:hanging="0"/>
+        <w:ind w:start="0" w:hanging="0"/>
       </w:pPr>
     </w:lvl>
     <w:lvl w:ilvl="7">
@@ -2965,12 +3034,12 @@
       <w:numFmt w:val="none"/>
       <w:suff w:val="nothing"/>
       <w:lvlText w:val=""/>
-      <w:lvlJc w:val="left"/>
+      <w:lvlJc w:val="start"/>
       <w:pPr>
         <w:tabs>
           <w:tab w:val="num" w:pos="0"/>
         </w:tabs>
-        <w:ind w:left="0" w:hanging="0"/>
+        <w:ind w:start="0" w:hanging="0"/>
       </w:pPr>
     </w:lvl>
     <w:lvl w:ilvl="8">
@@ -2978,12 +3047,12 @@
       <w:numFmt w:val="none"/>
       <w:suff w:val="nothing"/>
       <w:lvlText w:val=""/>
-      <w:lvlJc w:val="left"/>
+      <w:lvlJc w:val="start"/>
       <w:pPr>
         <w:tabs>
           <w:tab w:val="num" w:pos="0"/>
         </w:tabs>
-        <w:ind w:left="0" w:hanging="0"/>
+        <w:ind w:start="0" w:hanging="0"/>
       </w:pPr>
     </w:lvl>
   </w:abstractNum>
@@ -2992,12 +3061,12 @@
       <w:start w:val="1"/>
       <w:numFmt w:val="bullet"/>
       <w:lvlText w:val=""/>
-      <w:lvlJc w:val="left"/>
+      <w:lvlJc w:val="start"/>
       <w:pPr>
         <w:tabs>
           <w:tab w:val="num" w:pos="0"/>
         </w:tabs>
-        <w:ind w:left="720" w:hanging="360"/>
+        <w:ind w:start="720" w:hanging="360"/>
       </w:pPr>
       <w:rPr>
         <w:rFonts w:ascii="Symbol" w:hAnsi="Symbol" w:cs="Symbol" w:hint="default"/>
@@ -3008,12 +3077,12 @@
       <w:start w:val="1"/>
       <w:numFmt w:val="bullet"/>
       <w:lvlText w:val="o"/>
-      <w:lvlJc w:val="left"/>
+      <w:lvlJc w:val="start"/>
       <w:pPr>
         <w:tabs>
           <w:tab w:val="num" w:pos="0"/>
         </w:tabs>
-        <w:ind w:left="1440" w:hanging="360"/>
+        <w:ind w:start="1440" w:hanging="360"/>
       </w:pPr>
       <w:rPr>
         <w:rFonts w:ascii="Courier New" w:hAnsi="Courier New" w:cs="Courier New" w:hint="default"/>
@@ -3024,12 +3093,12 @@
       <w:start w:val="1"/>
       <w:numFmt w:val="bullet"/>
       <w:lvlText w:val=""/>
-      <w:lvlJc w:val="left"/>
+      <w:lvlJc w:val="start"/>
       <w:pPr>
         <w:tabs>
           <w:tab w:val="num" w:pos="0"/>
         </w:tabs>
-        <w:ind w:left="2160" w:hanging="360"/>
+        <w:ind w:start="2160" w:hanging="360"/>
       </w:pPr>
       <w:rPr>
         <w:rFonts w:ascii="Wingdings" w:hAnsi="Wingdings" w:cs="Wingdings" w:hint="default"/>
@@ -3039,12 +3108,12 @@
       <w:start w:val="1"/>
       <w:numFmt w:val="bullet"/>
       <w:lvlText w:val=""/>
-      <w:lvlJc w:val="left"/>
+      <w:lvlJc w:val="start"/>
       <w:pPr>
         <w:tabs>
           <w:tab w:val="num" w:pos="0"/>
         </w:tabs>
-        <w:ind w:left="2880" w:hanging="360"/>
+        <w:ind w:start="2880" w:hanging="360"/>
       </w:pPr>
       <w:rPr>
         <w:rFonts w:ascii="Symbol" w:hAnsi="Symbol" w:cs="Symbol" w:hint="default"/>
@@ -3054,12 +3123,12 @@
       <w:start w:val="1"/>
       <w:numFmt w:val="bullet"/>
       <w:lvlText w:val="o"/>
-      <w:lvlJc w:val="left"/>
+      <w:lvlJc w:val="start"/>
       <w:pPr>
         <w:tabs>
           <w:tab w:val="num" w:pos="0"/>
         </w:tabs>
-        <w:ind w:left="3600" w:hanging="360"/>
+        <w:ind w:start="3600" w:hanging="360"/>
       </w:pPr>
       <w:rPr>
         <w:rFonts w:ascii="Courier New" w:hAnsi="Courier New" w:cs="Courier New" w:hint="default"/>
@@ -3069,12 +3138,12 @@
       <w:start w:val="1"/>
       <w:numFmt w:val="bullet"/>
       <w:lvlText w:val=""/>
-      <w:lvlJc w:val="left"/>
+      <w:lvlJc w:val="start"/>
       <w:pPr>
         <w:tabs>
           <w:tab w:val="num" w:pos="0"/>
         </w:tabs>
-        <w:ind w:left="4320" w:hanging="360"/>
+        <w:ind w:start="4320" w:hanging="360"/>
       </w:pPr>
       <w:rPr>
         <w:rFonts w:ascii="Wingdings" w:hAnsi="Wingdings" w:cs="Wingdings" w:hint="default"/>
@@ -3084,12 +3153,12 @@
       <w:start w:val="1"/>
       <w:numFmt w:val="bullet"/>
       <w:lvlText w:val=""/>
-      <w:lvlJc w:val="left"/>
+      <w:lvlJc w:val="start"/>
       <w:pPr>
         <w:tabs>
           <w:tab w:val="num" w:pos="0"/>
         </w:tabs>
-        <w:ind w:left="5040" w:hanging="360"/>
+        <w:ind w:start="5040" w:hanging="360"/>
       </w:pPr>
       <w:rPr>
         <w:rFonts w:ascii="Symbol" w:hAnsi="Symbol" w:cs="Symbol" w:hint="default"/>
@@ -3099,12 +3168,12 @@
       <w:start w:val="1"/>
       <w:numFmt w:val="bullet"/>
       <w:lvlText w:val="o"/>
-      <w:lvlJc w:val="left"/>
+      <w:lvlJc w:val="start"/>
       <w:pPr>
         <w:tabs>
           <w:tab w:val="num" w:pos="0"/>
         </w:tabs>
-        <w:ind w:left="5760" w:hanging="360"/>
+        <w:ind w:start="5760" w:hanging="360"/>
       </w:pPr>
       <w:rPr>
         <w:rFonts w:ascii="Courier New" w:hAnsi="Courier New" w:cs="Courier New" w:hint="default"/>
@@ -3114,12 +3183,12 @@
       <w:start w:val="1"/>
       <w:numFmt w:val="bullet"/>
       <w:lvlText w:val=""/>
-      <w:lvlJc w:val="left"/>
+      <w:lvlJc w:val="start"/>
       <w:pPr>
         <w:tabs>
           <w:tab w:val="num" w:pos="0"/>
         </w:tabs>
-        <w:ind w:left="6480" w:hanging="360"/>
+        <w:ind w:start="6480" w:hanging="360"/>
       </w:pPr>
       <w:rPr>
         <w:rFonts w:ascii="Wingdings" w:hAnsi="Wingdings" w:cs="Wingdings" w:hint="default"/>
@@ -3131,12 +3200,12 @@
       <w:start w:val="1"/>
       <w:numFmt w:val="bullet"/>
       <w:lvlText w:val=""/>
-      <w:lvlJc w:val="left"/>
+      <w:lvlJc w:val="start"/>
       <w:pPr>
         <w:tabs>
           <w:tab w:val="num" w:pos="0"/>
         </w:tabs>
-        <w:ind w:left="720" w:hanging="360"/>
+        <w:ind w:start="720" w:hanging="360"/>
       </w:pPr>
       <w:rPr>
         <w:rFonts w:ascii="Symbol" w:hAnsi="Symbol" w:cs="Symbol" w:hint="default"/>
@@ -3147,12 +3216,12 @@
       <w:start w:val="1"/>
       <w:numFmt w:val="bullet"/>
       <w:lvlText w:val="o"/>
-      <w:lvlJc w:val="left"/>
+      <w:lvlJc w:val="start"/>
       <w:pPr>
         <w:tabs>
           <w:tab w:val="num" w:pos="0"/>
         </w:tabs>
-        <w:ind w:left="1440" w:hanging="360"/>
+        <w:ind w:start="1440" w:hanging="360"/>
       </w:pPr>
       <w:rPr>
         <w:rFonts w:ascii="Courier New" w:hAnsi="Courier New" w:cs="Courier New" w:hint="default"/>
@@ -3162,12 +3231,12 @@
       <w:start w:val="1"/>
       <w:numFmt w:val="bullet"/>
       <w:lvlText w:val=""/>
-      <w:lvlJc w:val="left"/>
+      <w:lvlJc w:val="start"/>
       <w:pPr>
         <w:tabs>
           <w:tab w:val="num" w:pos="0"/>
         </w:tabs>
-        <w:ind w:left="2160" w:hanging="360"/>
+        <w:ind w:start="2160" w:hanging="360"/>
       </w:pPr>
       <w:rPr>
         <w:rFonts w:ascii="Wingdings" w:hAnsi="Wingdings" w:cs="Wingdings" w:hint="default"/>
@@ -3177,12 +3246,12 @@
       <w:start w:val="1"/>
       <w:numFmt w:val="bullet"/>
       <w:lvlText w:val=""/>
-      <w:lvlJc w:val="left"/>
+      <w:lvlJc w:val="start"/>
       <w:pPr>
         <w:tabs>
           <w:tab w:val="num" w:pos="0"/>
         </w:tabs>
-        <w:ind w:left="2880" w:hanging="360"/>
+        <w:ind w:start="2880" w:hanging="360"/>
       </w:pPr>
       <w:rPr>
         <w:rFonts w:ascii="Symbol" w:hAnsi="Symbol" w:cs="Symbol" w:hint="default"/>
@@ -3192,12 +3261,12 @@
       <w:start w:val="1"/>
       <w:numFmt w:val="bullet"/>
       <w:lvlText w:val="o"/>
-      <w:lvlJc w:val="left"/>
+      <w:lvlJc w:val="start"/>
       <w:pPr>
         <w:tabs>
           <w:tab w:val="num" w:pos="0"/>
         </w:tabs>
-        <w:ind w:left="3600" w:hanging="360"/>
+        <w:ind w:start="3600" w:hanging="360"/>
       </w:pPr>
       <w:rPr>
         <w:rFonts w:ascii="Courier New" w:hAnsi="Courier New" w:cs="Courier New" w:hint="default"/>
@@ -3207,12 +3276,12 @@
       <w:start w:val="1"/>
       <w:numFmt w:val="bullet"/>
       <w:lvlText w:val=""/>
-      <w:lvlJc w:val="left"/>
+      <w:lvlJc w:val="start"/>
       <w:pPr>
         <w:tabs>
           <w:tab w:val="num" w:pos="0"/>
         </w:tabs>
-        <w:ind w:left="4320" w:hanging="360"/>
+        <w:ind w:start="4320" w:hanging="360"/>
       </w:pPr>
       <w:rPr>
         <w:rFonts w:ascii="Wingdings" w:hAnsi="Wingdings" w:cs="Wingdings" w:hint="default"/>
@@ -3222,12 +3291,12 @@
       <w:start w:val="1"/>
       <w:numFmt w:val="bullet"/>
       <w:lvlText w:val=""/>
-      <w:lvlJc w:val="left"/>
+      <w:lvlJc w:val="start"/>
       <w:pPr>
         <w:tabs>
           <w:tab w:val="num" w:pos="0"/>
         </w:tabs>
-        <w:ind w:left="5040" w:hanging="360"/>
+        <w:ind w:start="5040" w:hanging="360"/>
       </w:pPr>
       <w:rPr>
         <w:rFonts w:ascii="Symbol" w:hAnsi="Symbol" w:cs="Symbol" w:hint="default"/>
@@ -3237,12 +3306,12 @@
       <w:start w:val="1"/>
       <w:numFmt w:val="bullet"/>
       <w:lvlText w:val="o"/>
-      <w:lvlJc w:val="left"/>
+      <w:lvlJc w:val="start"/>
       <w:pPr>
         <w:tabs>
           <w:tab w:val="num" w:pos="0"/>
         </w:tabs>
-        <w:ind w:left="5760" w:hanging="360"/>
+        <w:ind w:start="5760" w:hanging="360"/>
       </w:pPr>
       <w:rPr>
         <w:rFonts w:ascii="Courier New" w:hAnsi="Courier New" w:cs="Courier New" w:hint="default"/>
@@ -3252,12 +3321,12 @@
       <w:start w:val="1"/>
       <w:numFmt w:val="bullet"/>
       <w:lvlText w:val=""/>
-      <w:lvlJc w:val="left"/>
+      <w:lvlJc w:val="start"/>
       <w:pPr>
         <w:tabs>
           <w:tab w:val="num" w:pos="0"/>
         </w:tabs>
-        <w:ind w:left="6480" w:hanging="360"/>
+        <w:ind w:start="6480" w:hanging="360"/>
       </w:pPr>
       <w:rPr>
         <w:rFonts w:ascii="Wingdings" w:hAnsi="Wingdings" w:cs="Wingdings" w:hint="default"/>
@@ -3269,12 +3338,12 @@
       <w:start w:val="1"/>
       <w:numFmt w:val="bullet"/>
       <w:lvlText w:val=""/>
-      <w:lvlJc w:val="left"/>
+      <w:lvlJc w:val="start"/>
       <w:pPr>
         <w:tabs>
           <w:tab w:val="num" w:pos="720"/>
         </w:tabs>
-        <w:ind w:left="720" w:hanging="360"/>
+        <w:ind w:start="720" w:hanging="360"/>
       </w:pPr>
       <w:rPr>
         <w:rFonts w:ascii="Symbol" w:hAnsi="Symbol" w:cs="Symbol" w:hint="default"/>
@@ -3286,12 +3355,12 @@
       <w:start w:val="1"/>
       <w:numFmt w:val="bullet"/>
       <w:lvlText w:val="◦"/>
-      <w:lvlJc w:val="left"/>
+      <w:lvlJc w:val="start"/>
       <w:pPr>
         <w:tabs>
           <w:tab w:val="num" w:pos="1080"/>
         </w:tabs>
-        <w:ind w:left="1080" w:hanging="360"/>
+        <w:ind w:start="1080" w:hanging="360"/>
       </w:pPr>
       <w:rPr>
         <w:rFonts w:ascii="OpenSymbol" w:hAnsi="OpenSymbol" w:cs="OpenSymbol" w:hint="default"/>
@@ -3301,12 +3370,12 @@
       <w:start w:val="1"/>
       <w:numFmt w:val="bullet"/>
       <w:lvlText w:val="▪"/>
-      <w:lvlJc w:val="left"/>
+      <w:lvlJc w:val="start"/>
       <w:pPr>
         <w:tabs>
           <w:tab w:val="num" w:pos="1440"/>
         </w:tabs>
-        <w:ind w:left="1440" w:hanging="360"/>
+        <w:ind w:start="1440" w:hanging="360"/>
       </w:pPr>
       <w:rPr>
         <w:rFonts w:ascii="OpenSymbol" w:hAnsi="OpenSymbol" w:cs="OpenSymbol" w:hint="default"/>
@@ -3316,12 +3385,12 @@
       <w:start w:val="1"/>
       <w:numFmt w:val="bullet"/>
       <w:lvlText w:val=""/>
-      <w:lvlJc w:val="left"/>
+      <w:lvlJc w:val="start"/>
       <w:pPr>
         <w:tabs>
           <w:tab w:val="num" w:pos="1800"/>
         </w:tabs>
-        <w:ind w:left="1800" w:hanging="360"/>
+        <w:ind w:start="1800" w:hanging="360"/>
       </w:pPr>
       <w:rPr>
         <w:rFonts w:ascii="Symbol" w:hAnsi="Symbol" w:cs="Symbol" w:hint="default"/>
@@ -3331,12 +3400,12 @@
       <w:start w:val="1"/>
       <w:numFmt w:val="bullet"/>
       <w:lvlText w:val="◦"/>
-      <w:lvlJc w:val="left"/>
+      <w:lvlJc w:val="start"/>
       <w:pPr>
         <w:tabs>
           <w:tab w:val="num" w:pos="2160"/>
         </w:tabs>
-        <w:ind w:left="2160" w:hanging="360"/>
+        <w:ind w:start="2160" w:hanging="360"/>
       </w:pPr>
       <w:rPr>
         <w:rFonts w:ascii="OpenSymbol" w:hAnsi="OpenSymbol" w:cs="OpenSymbol" w:hint="default"/>
@@ -3346,12 +3415,12 @@
       <w:start w:val="1"/>
       <w:numFmt w:val="bullet"/>
       <w:lvlText w:val="▪"/>
-      <w:lvlJc w:val="left"/>
+      <w:lvlJc w:val="start"/>
       <w:pPr>
         <w:tabs>
           <w:tab w:val="num" w:pos="2520"/>
         </w:tabs>
-        <w:ind w:left="2520" w:hanging="360"/>
+        <w:ind w:start="2520" w:hanging="360"/>
       </w:pPr>
       <w:rPr>
         <w:rFonts w:ascii="OpenSymbol" w:hAnsi="OpenSymbol" w:cs="OpenSymbol" w:hint="default"/>
@@ -3361,12 +3430,12 @@
       <w:start w:val="1"/>
       <w:numFmt w:val="bullet"/>
       <w:lvlText w:val=""/>
-      <w:lvlJc w:val="left"/>
+      <w:lvlJc w:val="start"/>
       <w:pPr>
         <w:tabs>
           <w:tab w:val="num" w:pos="2880"/>
         </w:tabs>
-        <w:ind w:left="2880" w:hanging="360"/>
+        <w:ind w:start="2880" w:hanging="360"/>
       </w:pPr>
       <w:rPr>
         <w:rFonts w:ascii="Symbol" w:hAnsi="Symbol" w:cs="Symbol" w:hint="default"/>
@@ -3376,12 +3445,12 @@
       <w:start w:val="1"/>
       <w:numFmt w:val="bullet"/>
       <w:lvlText w:val="◦"/>
-      <w:lvlJc w:val="left"/>
+      <w:lvlJc w:val="start"/>
       <w:pPr>
         <w:tabs>
           <w:tab w:val="num" w:pos="3240"/>
         </w:tabs>
-        <w:ind w:left="3240" w:hanging="360"/>
+        <w:ind w:start="3240" w:hanging="360"/>
       </w:pPr>
       <w:rPr>
         <w:rFonts w:ascii="OpenSymbol" w:hAnsi="OpenSymbol" w:cs="OpenSymbol" w:hint="default"/>
@@ -3391,12 +3460,12 @@
       <w:start w:val="1"/>
       <w:numFmt w:val="bullet"/>
       <w:lvlText w:val="▪"/>
-      <w:lvlJc w:val="left"/>
+      <w:lvlJc w:val="start"/>
       <w:pPr>
         <w:tabs>
           <w:tab w:val="num" w:pos="3600"/>
         </w:tabs>
-        <w:ind w:left="3600" w:hanging="360"/>
+        <w:ind w:start="3600" w:hanging="360"/>
       </w:pPr>
       <w:rPr>
         <w:rFonts w:ascii="OpenSymbol" w:hAnsi="OpenSymbol" w:cs="OpenSymbol" w:hint="default"/>
@@ -3408,12 +3477,12 @@
       <w:start w:val="1"/>
       <w:numFmt w:val="bullet"/>
       <w:lvlText w:val=""/>
-      <w:lvlJc w:val="left"/>
+      <w:lvlJc w:val="start"/>
       <w:pPr>
         <w:tabs>
           <w:tab w:val="num" w:pos="720"/>
         </w:tabs>
-        <w:ind w:left="720" w:hanging="360"/>
+        <w:ind w:start="720" w:hanging="360"/>
       </w:pPr>
       <w:rPr>
         <w:rFonts w:ascii="Symbol" w:hAnsi="Symbol" w:cs="Symbol" w:hint="default"/>
@@ -3423,12 +3492,12 @@
       <w:start w:val="1"/>
       <w:numFmt w:val="bullet"/>
       <w:lvlText w:val="◦"/>
-      <w:lvlJc w:val="left"/>
+      <w:lvlJc w:val="start"/>
       <w:pPr>
         <w:tabs>
           <w:tab w:val="num" w:pos="1080"/>
         </w:tabs>
-        <w:ind w:left="1080" w:hanging="360"/>
+        <w:ind w:start="1080" w:hanging="360"/>
       </w:pPr>
       <w:rPr>
         <w:rFonts w:ascii="OpenSymbol" w:hAnsi="OpenSymbol" w:cs="OpenSymbol" w:hint="default"/>
@@ -3438,12 +3507,12 @@
       <w:start w:val="1"/>
       <w:numFmt w:val="bullet"/>
       <w:lvlText w:val="▪"/>
-      <w:lvlJc w:val="left"/>
+      <w:lvlJc w:val="start"/>
       <w:pPr>
         <w:tabs>
           <w:tab w:val="num" w:pos="1440"/>
         </w:tabs>
-        <w:ind w:left="1440" w:hanging="360"/>
+        <w:ind w:start="1440" w:hanging="360"/>
       </w:pPr>
       <w:rPr>
         <w:rFonts w:ascii="OpenSymbol" w:hAnsi="OpenSymbol" w:cs="OpenSymbol" w:hint="default"/>
@@ -3453,12 +3522,12 @@
       <w:start w:val="1"/>
       <w:numFmt w:val="bullet"/>
       <w:lvlText w:val=""/>
-      <w:lvlJc w:val="left"/>
+      <w:lvlJc w:val="start"/>
       <w:pPr>
         <w:tabs>
           <w:tab w:val="num" w:pos="1800"/>
         </w:tabs>
-        <w:ind w:left="1800" w:hanging="360"/>
+        <w:ind w:start="1800" w:hanging="360"/>
       </w:pPr>
       <w:rPr>
         <w:rFonts w:ascii="Symbol" w:hAnsi="Symbol" w:cs="Symbol" w:hint="default"/>
@@ -3468,12 +3537,12 @@
       <w:start w:val="1"/>
       <w:numFmt w:val="bullet"/>
       <w:lvlText w:val="◦"/>
-      <w:lvlJc w:val="left"/>
+      <w:lvlJc w:val="start"/>
       <w:pPr>
         <w:tabs>
           <w:tab w:val="num" w:pos="2160"/>
         </w:tabs>
-        <w:ind w:left="2160" w:hanging="360"/>
+        <w:ind w:start="2160" w:hanging="360"/>
       </w:pPr>
       <w:rPr>
         <w:rFonts w:ascii="OpenSymbol" w:hAnsi="OpenSymbol" w:cs="OpenSymbol" w:hint="default"/>
@@ -3483,12 +3552,12 @@
       <w:start w:val="1"/>
       <w:numFmt w:val="bullet"/>
       <w:lvlText w:val="▪"/>
-      <w:lvlJc w:val="left"/>
+      <w:lvlJc w:val="start"/>
       <w:pPr>
         <w:tabs>
           <w:tab w:val="num" w:pos="2520"/>
         </w:tabs>
-        <w:ind w:left="2520" w:hanging="360"/>
+        <w:ind w:start="2520" w:hanging="360"/>
       </w:pPr>
       <w:rPr>
         <w:rFonts w:ascii="OpenSymbol" w:hAnsi="OpenSymbol" w:cs="OpenSymbol" w:hint="default"/>
@@ -3498,12 +3567,12 @@
       <w:start w:val="1"/>
       <w:numFmt w:val="bullet"/>
       <w:lvlText w:val=""/>
-      <w:lvlJc w:val="left"/>
+      <w:lvlJc w:val="start"/>
       <w:pPr>
         <w:tabs>
           <w:tab w:val="num" w:pos="2880"/>
         </w:tabs>
-        <w:ind w:left="2880" w:hanging="360"/>
+        <w:ind w:start="2880" w:hanging="360"/>
       </w:pPr>
       <w:rPr>
         <w:rFonts w:ascii="Symbol" w:hAnsi="Symbol" w:cs="Symbol" w:hint="default"/>
@@ -3513,12 +3582,12 @@
       <w:start w:val="1"/>
       <w:numFmt w:val="bullet"/>
       <w:lvlText w:val="◦"/>
-      <w:lvlJc w:val="left"/>
+      <w:lvlJc w:val="start"/>
       <w:pPr>
         <w:tabs>
           <w:tab w:val="num" w:pos="3240"/>
         </w:tabs>
-        <w:ind w:left="3240" w:hanging="360"/>
+        <w:ind w:start="3240" w:hanging="360"/>
       </w:pPr>
       <w:rPr>
         <w:rFonts w:ascii="OpenSymbol" w:hAnsi="OpenSymbol" w:cs="OpenSymbol" w:hint="default"/>
@@ -3528,12 +3597,12 @@
       <w:start w:val="1"/>
       <w:numFmt w:val="bullet"/>
       <w:lvlText w:val="▪"/>
-      <w:lvlJc w:val="left"/>
+      <w:lvlJc w:val="start"/>
       <w:pPr>
         <w:tabs>
           <w:tab w:val="num" w:pos="3600"/>
         </w:tabs>
-        <w:ind w:left="3600" w:hanging="360"/>
+        <w:ind w:start="3600" w:hanging="360"/>
       </w:pPr>
       <w:rPr>
         <w:rFonts w:ascii="OpenSymbol" w:hAnsi="OpenSymbol" w:cs="OpenSymbol" w:hint="default"/>
@@ -3585,7 +3654,7 @@
       <w:autoSpaceDE w:val="true"/>
       <w:bidi w:val="0"/>
       <w:spacing w:before="0" w:after="0"/>
-      <w:jc w:val="left"/>
+      <w:jc w:val="start"/>
     </w:pPr>
     <w:rPr>
       <w:rFonts w:ascii="Liberation Serif" w:hAnsi="Liberation Serif" w:eastAsia="Noto Serif CJK SC" w:cs="FreeSans"/>
@@ -3739,7 +3808,7 @@
     <w:qFormat/>
     <w:pPr>
       <w:spacing w:before="0" w:after="0"/>
-      <w:ind w:left="720" w:right="0" w:hanging="0"/>
+      <w:ind w:start="720" w:end="0" w:hanging="0"/>
       <w:contextualSpacing/>
     </w:pPr>
     <w:rPr/>

</xml_diff>